<commit_message>
Issue #1 - Adding galary and about page design documentation
</commit_message>
<xml_diff>
--- a/documentation/flow_diagrams/key_design_elements.docx
+++ b/documentation/flow_diagrams/key_design_elements.docx
@@ -6,8 +6,6 @@
       <w:pPr>
         <w:pStyle w:val="Title"/>
       </w:pPr>
-      <w:bookmarkStart w:id="0" w:name="_GoBack"/>
-      <w:bookmarkEnd w:id="0"/>
       <w:r>
         <w:t>Key Design Elements</w:t>
       </w:r>
@@ -99,7 +97,7 @@
         </w:numPr>
       </w:pPr>
       <w:r>
-        <w:t>Reservations</w:t>
+        <w:t>Amenities</w:t>
       </w:r>
     </w:p>
     <w:p>
@@ -111,7 +109,7 @@
         </w:numPr>
       </w:pPr>
       <w:r>
-        <w:t>Rates</w:t>
+        <w:t>Reservations</w:t>
       </w:r>
     </w:p>
     <w:p>
@@ -123,7 +121,7 @@
         </w:numPr>
       </w:pPr>
       <w:r>
-        <w:t>Contact</w:t>
+        <w:t>Rates</w:t>
       </w:r>
     </w:p>
     <w:p>
@@ -135,7 +133,72 @@
         </w:numPr>
       </w:pPr>
       <w:r>
+        <w:t>Contact</w:t>
+      </w:r>
+    </w:p>
+    <w:p>
+      <w:pPr>
+        <w:pStyle w:val="ListParagraph"/>
+        <w:numPr>
+          <w:ilvl w:val="0"/>
+          <w:numId w:val="31"/>
+        </w:numPr>
+      </w:pPr>
+      <w:r>
         <w:t>Terms and Conditions</w:t>
+      </w:r>
+    </w:p>
+    <w:p>
+      <w:r>
+        <w:t xml:space="preserve">The following backend pages will exist: </w:t>
+      </w:r>
+    </w:p>
+    <w:p>
+      <w:pPr>
+        <w:pStyle w:val="ListParagraph"/>
+        <w:numPr>
+          <w:ilvl w:val="0"/>
+          <w:numId w:val="33"/>
+        </w:numPr>
+      </w:pPr>
+      <w:r>
+        <w:t xml:space="preserve">Administrator login </w:t>
+      </w:r>
+    </w:p>
+    <w:p>
+      <w:pPr>
+        <w:pStyle w:val="ListParagraph"/>
+        <w:numPr>
+          <w:ilvl w:val="0"/>
+          <w:numId w:val="33"/>
+        </w:numPr>
+      </w:pPr>
+      <w:r>
+        <w:t>Home</w:t>
+      </w:r>
+    </w:p>
+    <w:p>
+      <w:pPr>
+        <w:pStyle w:val="ListParagraph"/>
+        <w:numPr>
+          <w:ilvl w:val="0"/>
+          <w:numId w:val="33"/>
+        </w:numPr>
+      </w:pPr>
+      <w:r>
+        <w:t>Booking history</w:t>
+      </w:r>
+    </w:p>
+    <w:p>
+      <w:pPr>
+        <w:pStyle w:val="ListParagraph"/>
+        <w:numPr>
+          <w:ilvl w:val="0"/>
+          <w:numId w:val="33"/>
+        </w:numPr>
+      </w:pPr>
+      <w:r>
+        <w:t>Site Modification</w:t>
       </w:r>
     </w:p>
     <w:p>
@@ -440,33 +503,16 @@
         <w:t>About</w:t>
       </w:r>
     </w:p>
-    <w:p/>
-    <w:p>
-      <w:pPr>
-        <w:pStyle w:val="Heading1"/>
-      </w:pPr>
-      <w:r>
-        <w:t>Navigation Bar</w:t>
-      </w:r>
-    </w:p>
-    <w:p>
-      <w:r>
-        <w:t>This is a rough outline of the navigation bar</w:t>
-      </w:r>
-      <w:r>
-        <w:t>:</w:t>
-      </w:r>
-    </w:p>
     <w:p>
       <w:r>
         <w:rPr>
           <w:noProof/>
         </w:rPr>
         <w:drawing>
-          <wp:inline distT="0" distB="0" distL="0" distR="0" wp14:anchorId="4F81DAA2" wp14:editId="69B727E8">
-            <wp:extent cx="6172680" cy="363854"/>
+          <wp:inline distT="0" distB="0" distL="0" distR="0" wp14:anchorId="3F73B6E5" wp14:editId="64997690">
+            <wp:extent cx="5906998" cy="5492114"/>
             <wp:effectExtent l="0" t="0" r="0" b="0"/>
-            <wp:docPr id="17" name="Picture 17"/>
+            <wp:docPr id="25" name="Picture 25"/>
             <wp:cNvGraphicFramePr>
               <a:graphicFrameLocks xmlns:a="http://schemas.openxmlformats.org/drawingml/2006/main" noChangeAspect="1"/>
             </wp:cNvGraphicFramePr>
@@ -474,7 +520,7 @@
               <a:graphicData uri="http://schemas.openxmlformats.org/drawingml/2006/picture">
                 <pic:pic xmlns:pic="http://schemas.openxmlformats.org/drawingml/2006/picture">
                   <pic:nvPicPr>
-                    <pic:cNvPr id="0" name="Picture 4"/>
+                    <pic:cNvPr id="0" name="Picture 3"/>
                     <pic:cNvPicPr>
                       <a:picLocks noChangeAspect="1" noChangeArrowheads="1"/>
                     </pic:cNvPicPr>
@@ -495,7 +541,7 @@
                   <pic:spPr bwMode="auto">
                     <a:xfrm>
                       <a:off x="0" y="0"/>
-                      <a:ext cx="7326153" cy="431846"/>
+                      <a:ext cx="5916969" cy="5501385"/>
                     </a:xfrm>
                     <a:prstGeom prst="rect">
                       <a:avLst/>
@@ -514,9 +560,81 @@
         <w:pStyle w:val="Heading1"/>
       </w:pPr>
       <w:r>
+        <w:t>Navigation Bar</w:t>
+      </w:r>
+    </w:p>
+    <w:p>
+      <w:r>
+        <w:t>This is a rough outline of the navigation bar</w:t>
+      </w:r>
+      <w:r>
+        <w:t>:</w:t>
+      </w:r>
+    </w:p>
+    <w:p>
+      <w:r>
+        <w:rPr>
+          <w:noProof/>
+        </w:rPr>
+        <w:drawing>
+          <wp:inline distT="0" distB="0" distL="0" distR="0" wp14:anchorId="35193EBA" wp14:editId="290281B4">
+            <wp:extent cx="5888356" cy="336996"/>
+            <wp:effectExtent l="0" t="0" r="0" b="6350"/>
+            <wp:docPr id="1" name="Picture 1"/>
+            <wp:cNvGraphicFramePr>
+              <a:graphicFrameLocks xmlns:a="http://schemas.openxmlformats.org/drawingml/2006/main" noChangeAspect="1"/>
+            </wp:cNvGraphicFramePr>
+            <a:graphic xmlns:a="http://schemas.openxmlformats.org/drawingml/2006/main">
+              <a:graphicData uri="http://schemas.openxmlformats.org/drawingml/2006/picture">
+                <pic:pic xmlns:pic="http://schemas.openxmlformats.org/drawingml/2006/picture">
+                  <pic:nvPicPr>
+                    <pic:cNvPr id="0" name="Picture 2"/>
+                    <pic:cNvPicPr>
+                      <a:picLocks noChangeAspect="1" noChangeArrowheads="1"/>
+                    </pic:cNvPicPr>
+                  </pic:nvPicPr>
+                  <pic:blipFill>
+                    <a:blip r:embed="rId14" cstate="print">
+                      <a:extLst>
+                        <a:ext uri="{28A0092B-C50C-407E-A947-70E740481C1C}">
+                          <a14:useLocalDpi xmlns:a14="http://schemas.microsoft.com/office/drawing/2010/main" val="0"/>
+                        </a:ext>
+                      </a:extLst>
+                    </a:blip>
+                    <a:srcRect/>
+                    <a:stretch>
+                      <a:fillRect/>
+                    </a:stretch>
+                  </pic:blipFill>
+                  <pic:spPr bwMode="auto">
+                    <a:xfrm>
+                      <a:off x="0" y="0"/>
+                      <a:ext cx="6754157" cy="386547"/>
+                    </a:xfrm>
+                    <a:prstGeom prst="rect">
+                      <a:avLst/>
+                    </a:prstGeom>
+                    <a:noFill/>
+                  </pic:spPr>
+                </pic:pic>
+              </a:graphicData>
+            </a:graphic>
+          </wp:inline>
+        </w:drawing>
+      </w:r>
+    </w:p>
+    <w:p>
+      <w:pPr>
+        <w:pStyle w:val="Heading1"/>
+      </w:pPr>
+      <w:bookmarkStart w:id="0" w:name="OLE_LINK1"/>
+      <w:bookmarkStart w:id="1" w:name="OLE_LINK2"/>
+      <w:r>
         <w:t>Footer</w:t>
       </w:r>
     </w:p>
+    <w:bookmarkEnd w:id="0"/>
+    <w:bookmarkEnd w:id="1"/>
     <w:p>
       <w:r>
         <w:rPr>
@@ -538,7 +656,7 @@
                     <pic:cNvPicPr/>
                   </pic:nvPicPr>
                   <pic:blipFill>
-                    <a:blip r:embed="rId14"/>
+                    <a:blip r:embed="rId15"/>
                     <a:stretch>
                       <a:fillRect/>
                     </a:stretch>
@@ -559,8 +677,73 @@
         </w:drawing>
       </w:r>
     </w:p>
+    <w:p>
+      <w:pPr>
+        <w:pStyle w:val="Heading1"/>
+      </w:pPr>
+      <w:r>
+        <w:lastRenderedPageBreak/>
+        <w:t>Gallery</w:t>
+      </w:r>
+    </w:p>
+    <w:p>
+      <w:r>
+        <w:rPr>
+          <w:noProof/>
+        </w:rPr>
+        <w:drawing>
+          <wp:inline distT="0" distB="0" distL="0" distR="0" wp14:anchorId="4C188FB4" wp14:editId="1B944C10">
+            <wp:extent cx="6000750" cy="2491137"/>
+            <wp:effectExtent l="0" t="0" r="0" b="4445"/>
+            <wp:docPr id="26" name="Picture 26"/>
+            <wp:cNvGraphicFramePr>
+              <a:graphicFrameLocks xmlns:a="http://schemas.openxmlformats.org/drawingml/2006/main" noChangeAspect="1"/>
+            </wp:cNvGraphicFramePr>
+            <a:graphic xmlns:a="http://schemas.openxmlformats.org/drawingml/2006/main">
+              <a:graphicData uri="http://schemas.openxmlformats.org/drawingml/2006/picture">
+                <pic:pic xmlns:pic="http://schemas.openxmlformats.org/drawingml/2006/picture">
+                  <pic:nvPicPr>
+                    <pic:cNvPr id="0" name="Picture 4"/>
+                    <pic:cNvPicPr>
+                      <a:picLocks noChangeAspect="1" noChangeArrowheads="1"/>
+                    </pic:cNvPicPr>
+                  </pic:nvPicPr>
+                  <pic:blipFill>
+                    <a:blip r:embed="rId16" cstate="print">
+                      <a:extLst>
+                        <a:ext uri="{28A0092B-C50C-407E-A947-70E740481C1C}">
+                          <a14:useLocalDpi xmlns:a14="http://schemas.microsoft.com/office/drawing/2010/main" val="0"/>
+                        </a:ext>
+                      </a:extLst>
+                    </a:blip>
+                    <a:srcRect/>
+                    <a:stretch>
+                      <a:fillRect/>
+                    </a:stretch>
+                  </pic:blipFill>
+                  <pic:spPr bwMode="auto">
+                    <a:xfrm>
+                      <a:off x="0" y="0"/>
+                      <a:ext cx="6043970" cy="2509079"/>
+                    </a:xfrm>
+                    <a:prstGeom prst="rect">
+                      <a:avLst/>
+                    </a:prstGeom>
+                    <a:noFill/>
+                  </pic:spPr>
+                </pic:pic>
+              </a:graphicData>
+            </a:graphic>
+          </wp:inline>
+        </w:drawing>
+      </w:r>
+    </w:p>
+    <w:p>
+      <w:bookmarkStart w:id="2" w:name="_GoBack"/>
+      <w:bookmarkEnd w:id="2"/>
+    </w:p>
     <w:sectPr>
-      <w:footerReference w:type="default" r:id="rId15"/>
+      <w:footerReference w:type="default" r:id="rId17"/>
       <w:pgSz w:w="12240" w:h="15840"/>
       <w:pgMar w:top="1440" w:right="1440" w:bottom="1440" w:left="1440" w:header="720" w:footer="720" w:gutter="0"/>
       <w:cols w:space="720"/>
@@ -1487,6 +1670,119 @@
     </w:lvl>
   </w:abstractNum>
   <w:abstractNum w:abstractNumId="17" w15:restartNumberingAfterBreak="0">
+    <w:nsid w:val="18604FF8"/>
+    <w:multiLevelType w:val="hybridMultilevel"/>
+    <w:tmpl w:val="46D00F64"/>
+    <w:lvl w:ilvl="0" w:tplc="04090001">
+      <w:start w:val="1"/>
+      <w:numFmt w:val="bullet"/>
+      <w:lvlText w:val=""/>
+      <w:lvlJc w:val="left"/>
+      <w:pPr>
+        <w:ind w:left="720" w:hanging="360"/>
+      </w:pPr>
+      <w:rPr>
+        <w:rFonts w:ascii="Symbol" w:hAnsi="Symbol" w:hint="default"/>
+      </w:rPr>
+    </w:lvl>
+    <w:lvl w:ilvl="1" w:tplc="04090003" w:tentative="1">
+      <w:start w:val="1"/>
+      <w:numFmt w:val="bullet"/>
+      <w:lvlText w:val="o"/>
+      <w:lvlJc w:val="left"/>
+      <w:pPr>
+        <w:ind w:left="1440" w:hanging="360"/>
+      </w:pPr>
+      <w:rPr>
+        <w:rFonts w:ascii="Courier New" w:hAnsi="Courier New" w:cs="Courier New" w:hint="default"/>
+      </w:rPr>
+    </w:lvl>
+    <w:lvl w:ilvl="2" w:tplc="04090005" w:tentative="1">
+      <w:start w:val="1"/>
+      <w:numFmt w:val="bullet"/>
+      <w:lvlText w:val=""/>
+      <w:lvlJc w:val="left"/>
+      <w:pPr>
+        <w:ind w:left="2160" w:hanging="360"/>
+      </w:pPr>
+      <w:rPr>
+        <w:rFonts w:ascii="Wingdings" w:hAnsi="Wingdings" w:hint="default"/>
+      </w:rPr>
+    </w:lvl>
+    <w:lvl w:ilvl="3" w:tplc="04090001" w:tentative="1">
+      <w:start w:val="1"/>
+      <w:numFmt w:val="bullet"/>
+      <w:lvlText w:val=""/>
+      <w:lvlJc w:val="left"/>
+      <w:pPr>
+        <w:ind w:left="2880" w:hanging="360"/>
+      </w:pPr>
+      <w:rPr>
+        <w:rFonts w:ascii="Symbol" w:hAnsi="Symbol" w:hint="default"/>
+      </w:rPr>
+    </w:lvl>
+    <w:lvl w:ilvl="4" w:tplc="04090003" w:tentative="1">
+      <w:start w:val="1"/>
+      <w:numFmt w:val="bullet"/>
+      <w:lvlText w:val="o"/>
+      <w:lvlJc w:val="left"/>
+      <w:pPr>
+        <w:ind w:left="3600" w:hanging="360"/>
+      </w:pPr>
+      <w:rPr>
+        <w:rFonts w:ascii="Courier New" w:hAnsi="Courier New" w:cs="Courier New" w:hint="default"/>
+      </w:rPr>
+    </w:lvl>
+    <w:lvl w:ilvl="5" w:tplc="04090005" w:tentative="1">
+      <w:start w:val="1"/>
+      <w:numFmt w:val="bullet"/>
+      <w:lvlText w:val=""/>
+      <w:lvlJc w:val="left"/>
+      <w:pPr>
+        <w:ind w:left="4320" w:hanging="360"/>
+      </w:pPr>
+      <w:rPr>
+        <w:rFonts w:ascii="Wingdings" w:hAnsi="Wingdings" w:hint="default"/>
+      </w:rPr>
+    </w:lvl>
+    <w:lvl w:ilvl="6" w:tplc="04090001" w:tentative="1">
+      <w:start w:val="1"/>
+      <w:numFmt w:val="bullet"/>
+      <w:lvlText w:val=""/>
+      <w:lvlJc w:val="left"/>
+      <w:pPr>
+        <w:ind w:left="5040" w:hanging="360"/>
+      </w:pPr>
+      <w:rPr>
+        <w:rFonts w:ascii="Symbol" w:hAnsi="Symbol" w:hint="default"/>
+      </w:rPr>
+    </w:lvl>
+    <w:lvl w:ilvl="7" w:tplc="04090003" w:tentative="1">
+      <w:start w:val="1"/>
+      <w:numFmt w:val="bullet"/>
+      <w:lvlText w:val="o"/>
+      <w:lvlJc w:val="left"/>
+      <w:pPr>
+        <w:ind w:left="5760" w:hanging="360"/>
+      </w:pPr>
+      <w:rPr>
+        <w:rFonts w:ascii="Courier New" w:hAnsi="Courier New" w:cs="Courier New" w:hint="default"/>
+      </w:rPr>
+    </w:lvl>
+    <w:lvl w:ilvl="8" w:tplc="04090005" w:tentative="1">
+      <w:start w:val="1"/>
+      <w:numFmt w:val="bullet"/>
+      <w:lvlText w:val=""/>
+      <w:lvlJc w:val="left"/>
+      <w:pPr>
+        <w:ind w:left="6480" w:hanging="360"/>
+      </w:pPr>
+      <w:rPr>
+        <w:rFonts w:ascii="Wingdings" w:hAnsi="Wingdings" w:hint="default"/>
+      </w:rPr>
+    </w:lvl>
+  </w:abstractNum>
+  <w:abstractNum w:abstractNumId="18" w15:restartNumberingAfterBreak="0">
     <w:nsid w:val="35A650DA"/>
     <w:multiLevelType w:val="hybridMultilevel"/>
     <w:tmpl w:val="ED66ECF2"/>
@@ -1599,7 +1895,7 @@
       </w:rPr>
     </w:lvl>
   </w:abstractNum>
-  <w:abstractNum w:abstractNumId="18" w15:restartNumberingAfterBreak="0">
+  <w:abstractNum w:abstractNumId="19" w15:restartNumberingAfterBreak="0">
     <w:nsid w:val="3F9A3F7E"/>
     <w:multiLevelType w:val="multilevel"/>
     <w:tmpl w:val="04090023"/>
@@ -1686,7 +1982,7 @@
       </w:pPr>
     </w:lvl>
   </w:abstractNum>
-  <w:abstractNum w:abstractNumId="19" w15:restartNumberingAfterBreak="0">
+  <w:abstractNum w:abstractNumId="20" w15:restartNumberingAfterBreak="0">
     <w:nsid w:val="4986523D"/>
     <w:multiLevelType w:val="multilevel"/>
     <w:tmpl w:val="0409001D"/>
@@ -1772,7 +2068,7 @@
       </w:pPr>
     </w:lvl>
   </w:abstractNum>
-  <w:abstractNum w:abstractNumId="20" w15:restartNumberingAfterBreak="0">
+  <w:abstractNum w:abstractNumId="21" w15:restartNumberingAfterBreak="0">
     <w:nsid w:val="580D2582"/>
     <w:multiLevelType w:val="hybridMultilevel"/>
     <w:tmpl w:val="C3BA59FA"/>
@@ -1951,7 +2247,7 @@
     <w:abstractNumId w:val="11"/>
   </w:num>
   <w:num w:numId="14">
-    <w:abstractNumId w:val="19"/>
+    <w:abstractNumId w:val="20"/>
   </w:num>
   <w:num w:numId="15">
     <w:abstractNumId w:val="12"/>
@@ -1996,16 +2292,19 @@
     <w:abstractNumId w:val="16"/>
   </w:num>
   <w:num w:numId="29">
-    <w:abstractNumId w:val="18"/>
+    <w:abstractNumId w:val="19"/>
   </w:num>
   <w:num w:numId="30">
-    <w:abstractNumId w:val="17"/>
+    <w:abstractNumId w:val="18"/>
   </w:num>
   <w:num w:numId="31">
     <w:abstractNumId w:val="10"/>
   </w:num>
   <w:num w:numId="32">
-    <w:abstractNumId w:val="20"/>
+    <w:abstractNumId w:val="21"/>
+  </w:num>
+  <w:num w:numId="33">
+    <w:abstractNumId w:val="17"/>
   </w:num>
 </w:numbering>
 </file>
@@ -3658,141 +3957,6 @@
 </file>
 
 <file path=customXml/item1.xml><?xml version="1.0" encoding="utf-8"?>
-<p:properties xmlns:p="http://schemas.microsoft.com/office/2006/metadata/properties" xmlns:xsi="http://www.w3.org/2001/XMLSchema-instance" xmlns:pc="http://schemas.microsoft.com/office/infopath/2007/PartnerControls">
-  <documentManagement>
-    <APDescription xmlns="4873beb7-5857-4685-be1f-d57550cc96cc" xsi:nil="true"/>
-    <AssetExpire xmlns="4873beb7-5857-4685-be1f-d57550cc96cc">2029-01-01T08:00:00+00:00</AssetExpire>
-    <CampaignTagsTaxHTField0 xmlns="4873beb7-5857-4685-be1f-d57550cc96cc">
-      <Terms xmlns="http://schemas.microsoft.com/office/infopath/2007/PartnerControls"/>
-    </CampaignTagsTaxHTField0>
-    <IntlLangReviewDate xmlns="4873beb7-5857-4685-be1f-d57550cc96cc" xsi:nil="true"/>
-    <TPFriendlyName xmlns="4873beb7-5857-4685-be1f-d57550cc96cc" xsi:nil="true"/>
-    <IntlLangReview xmlns="4873beb7-5857-4685-be1f-d57550cc96cc">false</IntlLangReview>
-    <LocLastLocAttemptVersionLookup xmlns="4873beb7-5857-4685-be1f-d57550cc96cc">856581</LocLastLocAttemptVersionLookup>
-    <PolicheckWords xmlns="4873beb7-5857-4685-be1f-d57550cc96cc" xsi:nil="true"/>
-    <SubmitterId xmlns="4873beb7-5857-4685-be1f-d57550cc96cc" xsi:nil="true"/>
-    <AcquiredFrom xmlns="4873beb7-5857-4685-be1f-d57550cc96cc">Internal MS</AcquiredFrom>
-    <EditorialStatus xmlns="4873beb7-5857-4685-be1f-d57550cc96cc">Complete</EditorialStatus>
-    <Markets xmlns="4873beb7-5857-4685-be1f-d57550cc96cc"/>
-    <OriginAsset xmlns="4873beb7-5857-4685-be1f-d57550cc96cc" xsi:nil="true"/>
-    <AssetStart xmlns="4873beb7-5857-4685-be1f-d57550cc96cc">2012-09-19T07:42:00+00:00</AssetStart>
-    <FriendlyTitle xmlns="4873beb7-5857-4685-be1f-d57550cc96cc" xsi:nil="true"/>
-    <MarketSpecific xmlns="4873beb7-5857-4685-be1f-d57550cc96cc">false</MarketSpecific>
-    <TPNamespace xmlns="4873beb7-5857-4685-be1f-d57550cc96cc" xsi:nil="true"/>
-    <PublishStatusLookup xmlns="4873beb7-5857-4685-be1f-d57550cc96cc">
-      <Value>1622610</Value>
-    </PublishStatusLookup>
-    <APAuthor xmlns="4873beb7-5857-4685-be1f-d57550cc96cc">
-      <UserInfo>
-        <DisplayName>REDMOND\v-aptall</DisplayName>
-        <AccountId>2566</AccountId>
-        <AccountType/>
-      </UserInfo>
-    </APAuthor>
-    <TPCommandLine xmlns="4873beb7-5857-4685-be1f-d57550cc96cc" xsi:nil="true"/>
-    <IntlLangReviewer xmlns="4873beb7-5857-4685-be1f-d57550cc96cc" xsi:nil="true"/>
-    <OpenTemplate xmlns="4873beb7-5857-4685-be1f-d57550cc96cc">true</OpenTemplate>
-    <CSXSubmissionDate xmlns="4873beb7-5857-4685-be1f-d57550cc96cc" xsi:nil="true"/>
-    <TaxCatchAll xmlns="4873beb7-5857-4685-be1f-d57550cc96cc"/>
-    <Manager xmlns="4873beb7-5857-4685-be1f-d57550cc96cc" xsi:nil="true"/>
-    <NumericId xmlns="4873beb7-5857-4685-be1f-d57550cc96cc" xsi:nil="true"/>
-    <ParentAssetId xmlns="4873beb7-5857-4685-be1f-d57550cc96cc" xsi:nil="true"/>
-    <OriginalSourceMarket xmlns="4873beb7-5857-4685-be1f-d57550cc96cc" xsi:nil="true"/>
-    <ApprovalStatus xmlns="4873beb7-5857-4685-be1f-d57550cc96cc">InProgress</ApprovalStatus>
-    <TPComponent xmlns="4873beb7-5857-4685-be1f-d57550cc96cc" xsi:nil="true"/>
-    <EditorialTags xmlns="4873beb7-5857-4685-be1f-d57550cc96cc" xsi:nil="true"/>
-    <TPExecutable xmlns="4873beb7-5857-4685-be1f-d57550cc96cc" xsi:nil="true"/>
-    <TPLaunchHelpLink xmlns="4873beb7-5857-4685-be1f-d57550cc96cc" xsi:nil="true"/>
-    <LocComments xmlns="4873beb7-5857-4685-be1f-d57550cc96cc" xsi:nil="true"/>
-    <LocRecommendedHandoff xmlns="4873beb7-5857-4685-be1f-d57550cc96cc" xsi:nil="true"/>
-    <SourceTitle xmlns="4873beb7-5857-4685-be1f-d57550cc96cc" xsi:nil="true"/>
-    <CSXUpdate xmlns="4873beb7-5857-4685-be1f-d57550cc96cc">false</CSXUpdate>
-    <IntlLocPriority xmlns="4873beb7-5857-4685-be1f-d57550cc96cc" xsi:nil="true"/>
-    <UAProjectedTotalWords xmlns="4873beb7-5857-4685-be1f-d57550cc96cc" xsi:nil="true"/>
-    <AssetType xmlns="4873beb7-5857-4685-be1f-d57550cc96cc">TP</AssetType>
-    <MachineTranslated xmlns="4873beb7-5857-4685-be1f-d57550cc96cc">false</MachineTranslated>
-    <OutputCachingOn xmlns="4873beb7-5857-4685-be1f-d57550cc96cc">false</OutputCachingOn>
-    <TemplateStatus xmlns="4873beb7-5857-4685-be1f-d57550cc96cc">Complete</TemplateStatus>
-    <IsSearchable xmlns="4873beb7-5857-4685-be1f-d57550cc96cc">true</IsSearchable>
-    <ContentItem xmlns="4873beb7-5857-4685-be1f-d57550cc96cc" xsi:nil="true"/>
-    <HandoffToMSDN xmlns="4873beb7-5857-4685-be1f-d57550cc96cc" xsi:nil="true"/>
-    <ShowIn xmlns="4873beb7-5857-4685-be1f-d57550cc96cc">Show everywhere</ShowIn>
-    <ThumbnailAssetId xmlns="4873beb7-5857-4685-be1f-d57550cc96cc" xsi:nil="true"/>
-    <UALocComments xmlns="4873beb7-5857-4685-be1f-d57550cc96cc" xsi:nil="true"/>
-    <UALocRecommendation xmlns="4873beb7-5857-4685-be1f-d57550cc96cc">Localize</UALocRecommendation>
-    <LastModifiedDateTime xmlns="4873beb7-5857-4685-be1f-d57550cc96cc" xsi:nil="true"/>
-    <LegacyData xmlns="4873beb7-5857-4685-be1f-d57550cc96cc" xsi:nil="true"/>
-    <LocManualTestRequired xmlns="4873beb7-5857-4685-be1f-d57550cc96cc">false</LocManualTestRequired>
-    <LocMarketGroupTiers2 xmlns="4873beb7-5857-4685-be1f-d57550cc96cc" xsi:nil="true"/>
-    <ClipArtFilename xmlns="4873beb7-5857-4685-be1f-d57550cc96cc" xsi:nil="true"/>
-    <TPApplication xmlns="4873beb7-5857-4685-be1f-d57550cc96cc" xsi:nil="true"/>
-    <CSXHash xmlns="4873beb7-5857-4685-be1f-d57550cc96cc" xsi:nil="true"/>
-    <DirectSourceMarket xmlns="4873beb7-5857-4685-be1f-d57550cc96cc" xsi:nil="true"/>
-    <PrimaryImageGen xmlns="4873beb7-5857-4685-be1f-d57550cc96cc">true</PrimaryImageGen>
-    <PlannedPubDate xmlns="4873beb7-5857-4685-be1f-d57550cc96cc" xsi:nil="true"/>
-    <CSXSubmissionMarket xmlns="4873beb7-5857-4685-be1f-d57550cc96cc" xsi:nil="true"/>
-    <Downloads xmlns="4873beb7-5857-4685-be1f-d57550cc96cc">0</Downloads>
-    <ArtSampleDocs xmlns="4873beb7-5857-4685-be1f-d57550cc96cc" xsi:nil="true"/>
-    <TrustLevel xmlns="4873beb7-5857-4685-be1f-d57550cc96cc">1 Microsoft Managed Content</TrustLevel>
-    <BlockPublish xmlns="4873beb7-5857-4685-be1f-d57550cc96cc">false</BlockPublish>
-    <TPLaunchHelpLinkType xmlns="4873beb7-5857-4685-be1f-d57550cc96cc">Template</TPLaunchHelpLinkType>
-    <LocalizationTagsTaxHTField0 xmlns="4873beb7-5857-4685-be1f-d57550cc96cc">
-      <Terms xmlns="http://schemas.microsoft.com/office/infopath/2007/PartnerControls"/>
-    </LocalizationTagsTaxHTField0>
-    <BusinessGroup xmlns="4873beb7-5857-4685-be1f-d57550cc96cc" xsi:nil="true"/>
-    <Providers xmlns="4873beb7-5857-4685-be1f-d57550cc96cc" xsi:nil="true"/>
-    <TemplateTemplateType xmlns="4873beb7-5857-4685-be1f-d57550cc96cc">Word Document Template</TemplateTemplateType>
-    <TimesCloned xmlns="4873beb7-5857-4685-be1f-d57550cc96cc" xsi:nil="true"/>
-    <TPAppVersion xmlns="4873beb7-5857-4685-be1f-d57550cc96cc" xsi:nil="true"/>
-    <VoteCount xmlns="4873beb7-5857-4685-be1f-d57550cc96cc" xsi:nil="true"/>
-    <AverageRating xmlns="4873beb7-5857-4685-be1f-d57550cc96cc" xsi:nil="true"/>
-    <FeatureTagsTaxHTField0 xmlns="4873beb7-5857-4685-be1f-d57550cc96cc">
-      <Terms xmlns="http://schemas.microsoft.com/office/infopath/2007/PartnerControls"/>
-    </FeatureTagsTaxHTField0>
-    <Provider xmlns="4873beb7-5857-4685-be1f-d57550cc96cc" xsi:nil="true"/>
-    <UACurrentWords xmlns="4873beb7-5857-4685-be1f-d57550cc96cc" xsi:nil="true"/>
-    <AssetId xmlns="4873beb7-5857-4685-be1f-d57550cc96cc">TP103457714</AssetId>
-    <TPClientViewer xmlns="4873beb7-5857-4685-be1f-d57550cc96cc" xsi:nil="true"/>
-    <DSATActionTaken xmlns="4873beb7-5857-4685-be1f-d57550cc96cc" xsi:nil="true"/>
-    <APEditor xmlns="4873beb7-5857-4685-be1f-d57550cc96cc">
-      <UserInfo>
-        <DisplayName/>
-        <AccountId xsi:nil="true"/>
-        <AccountType/>
-      </UserInfo>
-    </APEditor>
-    <TPInstallLocation xmlns="4873beb7-5857-4685-be1f-d57550cc96cc" xsi:nil="true"/>
-    <OOCacheId xmlns="4873beb7-5857-4685-be1f-d57550cc96cc" xsi:nil="true"/>
-    <IsDeleted xmlns="4873beb7-5857-4685-be1f-d57550cc96cc">false</IsDeleted>
-    <PublishTargets xmlns="4873beb7-5857-4685-be1f-d57550cc96cc">OfficeOnlineVNext</PublishTargets>
-    <ApprovalLog xmlns="4873beb7-5857-4685-be1f-d57550cc96cc" xsi:nil="true"/>
-    <BugNumber xmlns="4873beb7-5857-4685-be1f-d57550cc96cc" xsi:nil="true"/>
-    <CrawlForDependencies xmlns="4873beb7-5857-4685-be1f-d57550cc96cc">false</CrawlForDependencies>
-    <InternalTagsTaxHTField0 xmlns="4873beb7-5857-4685-be1f-d57550cc96cc">
-      <Terms xmlns="http://schemas.microsoft.com/office/infopath/2007/PartnerControls"/>
-    </InternalTagsTaxHTField0>
-    <LastHandOff xmlns="4873beb7-5857-4685-be1f-d57550cc96cc" xsi:nil="true"/>
-    <Milestone xmlns="4873beb7-5857-4685-be1f-d57550cc96cc" xsi:nil="true"/>
-    <OriginalRelease xmlns="4873beb7-5857-4685-be1f-d57550cc96cc">15</OriginalRelease>
-    <RecommendationsModifier xmlns="4873beb7-5857-4685-be1f-d57550cc96cc" xsi:nil="true"/>
-    <ScenarioTagsTaxHTField0 xmlns="4873beb7-5857-4685-be1f-d57550cc96cc">
-      <Terms xmlns="http://schemas.microsoft.com/office/infopath/2007/PartnerControls"/>
-    </ScenarioTagsTaxHTField0>
-    <UANotes xmlns="4873beb7-5857-4685-be1f-d57550cc96cc" xsi:nil="true"/>
-  </documentManagement>
-</p:properties>
-</file>
-
-<file path=customXml/item2.xml><?xml version="1.0" encoding="utf-8"?>
-<?mso-contentType ?>
-<FormTemplates xmlns="http://schemas.microsoft.com/sharepoint/v3/contenttype/forms">
-  <Display>DocumentLibraryForm</Display>
-  <Edit>AssetEditForm</Edit>
-  <New>DocumentLibraryForm</New>
-</FormTemplates>
-</file>
-
-<file path=customXml/item3.xml><?xml version="1.0" encoding="utf-8"?>
 <ct:contentTypeSchema xmlns:ct="http://schemas.microsoft.com/office/2006/metadata/contentType" xmlns:ma="http://schemas.microsoft.com/office/2006/metadata/properties/metaAttributes" ct:_="" ma:_="" ma:contentTypeName="TemplateFile" ma:contentTypeID="0x0101006EDDDB5EE6D98C44930B742096920B300400F5B6D36B3EF94B4E9A635CDF2A18F5B8" ma:contentTypeVersion="72" ma:contentTypeDescription="Create a new document." ma:contentTypeScope="" ma:versionID="a23e56308344d904b51738559c3d67c9">
   <xsd:schema xmlns:xsd="http://www.w3.org/2001/XMLSchema" xmlns:xs="http://www.w3.org/2001/XMLSchema" xmlns:p="http://schemas.microsoft.com/office/2006/metadata/properties" xmlns:ns2="4873beb7-5857-4685-be1f-d57550cc96cc" targetNamespace="http://schemas.microsoft.com/office/2006/metadata/properties" ma:root="true" ma:fieldsID="cd0908cc4600e77bf5da051303e00c8d" ns2:_="">
     <xsd:import namespace="4873beb7-5857-4685-be1f-d57550cc96cc"/>
@@ -4832,25 +4996,142 @@
 </ct:contentTypeSchema>
 </file>
 
-<file path=customXml/itemProps1.xml><?xml version="1.0" encoding="utf-8"?>
-<ds:datastoreItem xmlns:ds="http://schemas.openxmlformats.org/officeDocument/2006/customXml" ds:itemID="{63671810-3EF7-4C8E-BCBA-248ABE2BAB39}">
-  <ds:schemaRefs>
-    <ds:schemaRef ds:uri="http://schemas.microsoft.com/office/2006/metadata/properties"/>
-    <ds:schemaRef ds:uri="http://schemas.microsoft.com/office/infopath/2007/PartnerControls"/>
-    <ds:schemaRef ds:uri="4873beb7-5857-4685-be1f-d57550cc96cc"/>
-  </ds:schemaRefs>
-</ds:datastoreItem>
+<file path=customXml/item2.xml><?xml version="1.0" encoding="utf-8"?>
+<?mso-contentType ?>
+<FormTemplates xmlns="http://schemas.microsoft.com/sharepoint/v3/contenttype/forms">
+  <Display>DocumentLibraryForm</Display>
+  <Edit>AssetEditForm</Edit>
+  <New>DocumentLibraryForm</New>
+</FormTemplates>
 </file>
 
-<file path=customXml/itemProps2.xml><?xml version="1.0" encoding="utf-8"?>
-<ds:datastoreItem xmlns:ds="http://schemas.openxmlformats.org/officeDocument/2006/customXml" ds:itemID="{499EA1EC-B023-4266-9865-E1EDA122A8C9}">
-  <ds:schemaRefs>
-    <ds:schemaRef ds:uri="http://schemas.microsoft.com/sharepoint/v3/contenttype/forms"/>
-  </ds:schemaRefs>
-</ds:datastoreItem>
+<file path=customXml/item3.xml><?xml version="1.0" encoding="utf-8"?>
+<p:properties xmlns:p="http://schemas.microsoft.com/office/2006/metadata/properties" xmlns:xsi="http://www.w3.org/2001/XMLSchema-instance" xmlns:pc="http://schemas.microsoft.com/office/infopath/2007/PartnerControls">
+  <documentManagement>
+    <APDescription xmlns="4873beb7-5857-4685-be1f-d57550cc96cc" xsi:nil="true"/>
+    <AssetExpire xmlns="4873beb7-5857-4685-be1f-d57550cc96cc">2029-01-01T08:00:00+00:00</AssetExpire>
+    <CampaignTagsTaxHTField0 xmlns="4873beb7-5857-4685-be1f-d57550cc96cc">
+      <Terms xmlns="http://schemas.microsoft.com/office/infopath/2007/PartnerControls"/>
+    </CampaignTagsTaxHTField0>
+    <IntlLangReviewDate xmlns="4873beb7-5857-4685-be1f-d57550cc96cc" xsi:nil="true"/>
+    <TPFriendlyName xmlns="4873beb7-5857-4685-be1f-d57550cc96cc" xsi:nil="true"/>
+    <IntlLangReview xmlns="4873beb7-5857-4685-be1f-d57550cc96cc">false</IntlLangReview>
+    <LocLastLocAttemptVersionLookup xmlns="4873beb7-5857-4685-be1f-d57550cc96cc">856581</LocLastLocAttemptVersionLookup>
+    <PolicheckWords xmlns="4873beb7-5857-4685-be1f-d57550cc96cc" xsi:nil="true"/>
+    <SubmitterId xmlns="4873beb7-5857-4685-be1f-d57550cc96cc" xsi:nil="true"/>
+    <AcquiredFrom xmlns="4873beb7-5857-4685-be1f-d57550cc96cc">Internal MS</AcquiredFrom>
+    <EditorialStatus xmlns="4873beb7-5857-4685-be1f-d57550cc96cc">Complete</EditorialStatus>
+    <Markets xmlns="4873beb7-5857-4685-be1f-d57550cc96cc"/>
+    <OriginAsset xmlns="4873beb7-5857-4685-be1f-d57550cc96cc" xsi:nil="true"/>
+    <AssetStart xmlns="4873beb7-5857-4685-be1f-d57550cc96cc">2012-09-19T07:42:00+00:00</AssetStart>
+    <FriendlyTitle xmlns="4873beb7-5857-4685-be1f-d57550cc96cc" xsi:nil="true"/>
+    <MarketSpecific xmlns="4873beb7-5857-4685-be1f-d57550cc96cc">false</MarketSpecific>
+    <TPNamespace xmlns="4873beb7-5857-4685-be1f-d57550cc96cc" xsi:nil="true"/>
+    <PublishStatusLookup xmlns="4873beb7-5857-4685-be1f-d57550cc96cc">
+      <Value>1622610</Value>
+    </PublishStatusLookup>
+    <APAuthor xmlns="4873beb7-5857-4685-be1f-d57550cc96cc">
+      <UserInfo>
+        <DisplayName>REDMOND\v-aptall</DisplayName>
+        <AccountId>2566</AccountId>
+        <AccountType/>
+      </UserInfo>
+    </APAuthor>
+    <TPCommandLine xmlns="4873beb7-5857-4685-be1f-d57550cc96cc" xsi:nil="true"/>
+    <IntlLangReviewer xmlns="4873beb7-5857-4685-be1f-d57550cc96cc" xsi:nil="true"/>
+    <OpenTemplate xmlns="4873beb7-5857-4685-be1f-d57550cc96cc">true</OpenTemplate>
+    <CSXSubmissionDate xmlns="4873beb7-5857-4685-be1f-d57550cc96cc" xsi:nil="true"/>
+    <TaxCatchAll xmlns="4873beb7-5857-4685-be1f-d57550cc96cc"/>
+    <Manager xmlns="4873beb7-5857-4685-be1f-d57550cc96cc" xsi:nil="true"/>
+    <NumericId xmlns="4873beb7-5857-4685-be1f-d57550cc96cc" xsi:nil="true"/>
+    <ParentAssetId xmlns="4873beb7-5857-4685-be1f-d57550cc96cc" xsi:nil="true"/>
+    <OriginalSourceMarket xmlns="4873beb7-5857-4685-be1f-d57550cc96cc" xsi:nil="true"/>
+    <ApprovalStatus xmlns="4873beb7-5857-4685-be1f-d57550cc96cc">InProgress</ApprovalStatus>
+    <TPComponent xmlns="4873beb7-5857-4685-be1f-d57550cc96cc" xsi:nil="true"/>
+    <EditorialTags xmlns="4873beb7-5857-4685-be1f-d57550cc96cc" xsi:nil="true"/>
+    <TPExecutable xmlns="4873beb7-5857-4685-be1f-d57550cc96cc" xsi:nil="true"/>
+    <TPLaunchHelpLink xmlns="4873beb7-5857-4685-be1f-d57550cc96cc" xsi:nil="true"/>
+    <LocComments xmlns="4873beb7-5857-4685-be1f-d57550cc96cc" xsi:nil="true"/>
+    <LocRecommendedHandoff xmlns="4873beb7-5857-4685-be1f-d57550cc96cc" xsi:nil="true"/>
+    <SourceTitle xmlns="4873beb7-5857-4685-be1f-d57550cc96cc" xsi:nil="true"/>
+    <CSXUpdate xmlns="4873beb7-5857-4685-be1f-d57550cc96cc">false</CSXUpdate>
+    <IntlLocPriority xmlns="4873beb7-5857-4685-be1f-d57550cc96cc" xsi:nil="true"/>
+    <UAProjectedTotalWords xmlns="4873beb7-5857-4685-be1f-d57550cc96cc" xsi:nil="true"/>
+    <AssetType xmlns="4873beb7-5857-4685-be1f-d57550cc96cc">TP</AssetType>
+    <MachineTranslated xmlns="4873beb7-5857-4685-be1f-d57550cc96cc">false</MachineTranslated>
+    <OutputCachingOn xmlns="4873beb7-5857-4685-be1f-d57550cc96cc">false</OutputCachingOn>
+    <TemplateStatus xmlns="4873beb7-5857-4685-be1f-d57550cc96cc">Complete</TemplateStatus>
+    <IsSearchable xmlns="4873beb7-5857-4685-be1f-d57550cc96cc">true</IsSearchable>
+    <ContentItem xmlns="4873beb7-5857-4685-be1f-d57550cc96cc" xsi:nil="true"/>
+    <HandoffToMSDN xmlns="4873beb7-5857-4685-be1f-d57550cc96cc" xsi:nil="true"/>
+    <ShowIn xmlns="4873beb7-5857-4685-be1f-d57550cc96cc">Show everywhere</ShowIn>
+    <ThumbnailAssetId xmlns="4873beb7-5857-4685-be1f-d57550cc96cc" xsi:nil="true"/>
+    <UALocComments xmlns="4873beb7-5857-4685-be1f-d57550cc96cc" xsi:nil="true"/>
+    <UALocRecommendation xmlns="4873beb7-5857-4685-be1f-d57550cc96cc">Localize</UALocRecommendation>
+    <LastModifiedDateTime xmlns="4873beb7-5857-4685-be1f-d57550cc96cc" xsi:nil="true"/>
+    <LegacyData xmlns="4873beb7-5857-4685-be1f-d57550cc96cc" xsi:nil="true"/>
+    <LocManualTestRequired xmlns="4873beb7-5857-4685-be1f-d57550cc96cc">false</LocManualTestRequired>
+    <LocMarketGroupTiers2 xmlns="4873beb7-5857-4685-be1f-d57550cc96cc" xsi:nil="true"/>
+    <ClipArtFilename xmlns="4873beb7-5857-4685-be1f-d57550cc96cc" xsi:nil="true"/>
+    <TPApplication xmlns="4873beb7-5857-4685-be1f-d57550cc96cc" xsi:nil="true"/>
+    <CSXHash xmlns="4873beb7-5857-4685-be1f-d57550cc96cc" xsi:nil="true"/>
+    <DirectSourceMarket xmlns="4873beb7-5857-4685-be1f-d57550cc96cc" xsi:nil="true"/>
+    <PrimaryImageGen xmlns="4873beb7-5857-4685-be1f-d57550cc96cc">true</PrimaryImageGen>
+    <PlannedPubDate xmlns="4873beb7-5857-4685-be1f-d57550cc96cc" xsi:nil="true"/>
+    <CSXSubmissionMarket xmlns="4873beb7-5857-4685-be1f-d57550cc96cc" xsi:nil="true"/>
+    <Downloads xmlns="4873beb7-5857-4685-be1f-d57550cc96cc">0</Downloads>
+    <ArtSampleDocs xmlns="4873beb7-5857-4685-be1f-d57550cc96cc" xsi:nil="true"/>
+    <TrustLevel xmlns="4873beb7-5857-4685-be1f-d57550cc96cc">1 Microsoft Managed Content</TrustLevel>
+    <BlockPublish xmlns="4873beb7-5857-4685-be1f-d57550cc96cc">false</BlockPublish>
+    <TPLaunchHelpLinkType xmlns="4873beb7-5857-4685-be1f-d57550cc96cc">Template</TPLaunchHelpLinkType>
+    <LocalizationTagsTaxHTField0 xmlns="4873beb7-5857-4685-be1f-d57550cc96cc">
+      <Terms xmlns="http://schemas.microsoft.com/office/infopath/2007/PartnerControls"/>
+    </LocalizationTagsTaxHTField0>
+    <BusinessGroup xmlns="4873beb7-5857-4685-be1f-d57550cc96cc" xsi:nil="true"/>
+    <Providers xmlns="4873beb7-5857-4685-be1f-d57550cc96cc" xsi:nil="true"/>
+    <TemplateTemplateType xmlns="4873beb7-5857-4685-be1f-d57550cc96cc">Word Document Template</TemplateTemplateType>
+    <TimesCloned xmlns="4873beb7-5857-4685-be1f-d57550cc96cc" xsi:nil="true"/>
+    <TPAppVersion xmlns="4873beb7-5857-4685-be1f-d57550cc96cc" xsi:nil="true"/>
+    <VoteCount xmlns="4873beb7-5857-4685-be1f-d57550cc96cc" xsi:nil="true"/>
+    <AverageRating xmlns="4873beb7-5857-4685-be1f-d57550cc96cc" xsi:nil="true"/>
+    <FeatureTagsTaxHTField0 xmlns="4873beb7-5857-4685-be1f-d57550cc96cc">
+      <Terms xmlns="http://schemas.microsoft.com/office/infopath/2007/PartnerControls"/>
+    </FeatureTagsTaxHTField0>
+    <Provider xmlns="4873beb7-5857-4685-be1f-d57550cc96cc" xsi:nil="true"/>
+    <UACurrentWords xmlns="4873beb7-5857-4685-be1f-d57550cc96cc" xsi:nil="true"/>
+    <AssetId xmlns="4873beb7-5857-4685-be1f-d57550cc96cc">TP103457714</AssetId>
+    <TPClientViewer xmlns="4873beb7-5857-4685-be1f-d57550cc96cc" xsi:nil="true"/>
+    <DSATActionTaken xmlns="4873beb7-5857-4685-be1f-d57550cc96cc" xsi:nil="true"/>
+    <APEditor xmlns="4873beb7-5857-4685-be1f-d57550cc96cc">
+      <UserInfo>
+        <DisplayName/>
+        <AccountId xsi:nil="true"/>
+        <AccountType/>
+      </UserInfo>
+    </APEditor>
+    <TPInstallLocation xmlns="4873beb7-5857-4685-be1f-d57550cc96cc" xsi:nil="true"/>
+    <OOCacheId xmlns="4873beb7-5857-4685-be1f-d57550cc96cc" xsi:nil="true"/>
+    <IsDeleted xmlns="4873beb7-5857-4685-be1f-d57550cc96cc">false</IsDeleted>
+    <PublishTargets xmlns="4873beb7-5857-4685-be1f-d57550cc96cc">OfficeOnlineVNext</PublishTargets>
+    <ApprovalLog xmlns="4873beb7-5857-4685-be1f-d57550cc96cc" xsi:nil="true"/>
+    <BugNumber xmlns="4873beb7-5857-4685-be1f-d57550cc96cc" xsi:nil="true"/>
+    <CrawlForDependencies xmlns="4873beb7-5857-4685-be1f-d57550cc96cc">false</CrawlForDependencies>
+    <InternalTagsTaxHTField0 xmlns="4873beb7-5857-4685-be1f-d57550cc96cc">
+      <Terms xmlns="http://schemas.microsoft.com/office/infopath/2007/PartnerControls"/>
+    </InternalTagsTaxHTField0>
+    <LastHandOff xmlns="4873beb7-5857-4685-be1f-d57550cc96cc" xsi:nil="true"/>
+    <Milestone xmlns="4873beb7-5857-4685-be1f-d57550cc96cc" xsi:nil="true"/>
+    <OriginalRelease xmlns="4873beb7-5857-4685-be1f-d57550cc96cc">15</OriginalRelease>
+    <RecommendationsModifier xmlns="4873beb7-5857-4685-be1f-d57550cc96cc" xsi:nil="true"/>
+    <ScenarioTagsTaxHTField0 xmlns="4873beb7-5857-4685-be1f-d57550cc96cc">
+      <Terms xmlns="http://schemas.microsoft.com/office/infopath/2007/PartnerControls"/>
+    </ScenarioTagsTaxHTField0>
+    <UANotes xmlns="4873beb7-5857-4685-be1f-d57550cc96cc" xsi:nil="true"/>
+  </documentManagement>
+</p:properties>
 </file>
 
-<file path=customXml/itemProps3.xml><?xml version="1.0" encoding="utf-8"?>
+<file path=customXml/itemProps1.xml><?xml version="1.0" encoding="utf-8"?>
 <ds:datastoreItem xmlns:ds="http://schemas.openxmlformats.org/officeDocument/2006/customXml" ds:itemID="{9332E30D-EFB4-40E8-AB8F-C2E02C2E75EB}">
   <ds:schemaRefs>
     <ds:schemaRef ds:uri="http://schemas.microsoft.com/office/2006/metadata/contentType"/>
@@ -4866,4 +5147,22 @@
     <ds:schemaRef ds:uri="http://schemas.microsoft.com/internal/obd"/>
   </ds:schemaRefs>
 </ds:datastoreItem>
+</file>
+
+<file path=customXml/itemProps2.xml><?xml version="1.0" encoding="utf-8"?>
+<ds:datastoreItem xmlns:ds="http://schemas.openxmlformats.org/officeDocument/2006/customXml" ds:itemID="{499EA1EC-B023-4266-9865-E1EDA122A8C9}">
+  <ds:schemaRefs>
+    <ds:schemaRef ds:uri="http://schemas.microsoft.com/sharepoint/v3/contenttype/forms"/>
+  </ds:schemaRefs>
+</ds:datastoreItem>
+</file>
+
+<file path=customXml/itemProps3.xml><?xml version="1.0" encoding="utf-8"?>
+<ds:datastoreItem xmlns:ds="http://schemas.openxmlformats.org/officeDocument/2006/customXml" ds:itemID="{63671810-3EF7-4C8E-BCBA-248ABE2BAB39}">
+  <ds:schemaRefs>
+    <ds:schemaRef ds:uri="http://schemas.microsoft.com/office/2006/metadata/properties"/>
+    <ds:schemaRef ds:uri="http://schemas.microsoft.com/office/infopath/2007/PartnerControls"/>
+    <ds:schemaRef ds:uri="4873beb7-5857-4685-be1f-d57550cc96cc"/>
+  </ds:schemaRefs>
+</ds:datastoreItem>
 </file>
</xml_diff>

<commit_message>
Issue #1 - adding terms and conditions page
</commit_message>
<xml_diff>
--- a/documentation/flow_diagrams/key_design_elements.docx
+++ b/documentation/flow_diagrams/key_design_elements.docx
@@ -84,9 +84,11 @@
           <w:numId w:val="31"/>
         </w:numPr>
       </w:pPr>
+      <w:proofErr w:type="spellStart"/>
       <w:r>
-        <w:t>Photos</w:t>
+        <w:t>Gallary</w:t>
       </w:r>
+      <w:proofErr w:type="spellEnd"/>
     </w:p>
     <w:p>
       <w:pPr>
@@ -110,18 +112,6 @@
       </w:pPr>
       <w:r>
         <w:t>Reservations</w:t>
-      </w:r>
-    </w:p>
-    <w:p>
-      <w:pPr>
-        <w:pStyle w:val="ListParagraph"/>
-        <w:numPr>
-          <w:ilvl w:val="0"/>
-          <w:numId w:val="31"/>
-        </w:numPr>
-      </w:pPr>
-      <w:r>
-        <w:t>Rates</w:t>
       </w:r>
     </w:p>
     <w:p>
@@ -478,18 +468,6 @@
       <w:r>
         <w:t xml:space="preserve">        - Logo</w:t>
       </w:r>
-    </w:p>
-    <w:p>
-      <w:pPr>
-        <w:rPr>
-          <w:rFonts w:asciiTheme="majorHAnsi" w:eastAsiaTheme="majorEastAsia" w:hAnsiTheme="majorHAnsi" w:cstheme="majorBidi"/>
-          <w:b/>
-          <w:bCs/>
-          <w:smallCaps/>
-          <w:sz w:val="36"/>
-          <w:szCs w:val="36"/>
-        </w:rPr>
-      </w:pPr>
       <w:r>
         <w:br w:type="page"/>
       </w:r>
@@ -739,11 +717,71 @@
       </w:r>
     </w:p>
     <w:p>
+      <w:pPr>
+        <w:pStyle w:val="Heading1"/>
+      </w:pPr>
+      <w:r>
+        <w:t>Terms and Conditions</w:t>
+      </w:r>
+    </w:p>
+    <w:p>
+      <w:r>
+        <w:rPr>
+          <w:noProof/>
+        </w:rPr>
+        <w:drawing>
+          <wp:inline distT="0" distB="0" distL="0" distR="0" wp14:anchorId="514F7B38" wp14:editId="47A548CA">
+            <wp:extent cx="5979160" cy="2571388"/>
+            <wp:effectExtent l="0" t="0" r="2540" b="0"/>
+            <wp:docPr id="28" name="Picture 28"/>
+            <wp:cNvGraphicFramePr>
+              <a:graphicFrameLocks xmlns:a="http://schemas.openxmlformats.org/drawingml/2006/main" noChangeAspect="1"/>
+            </wp:cNvGraphicFramePr>
+            <a:graphic xmlns:a="http://schemas.openxmlformats.org/drawingml/2006/main">
+              <a:graphicData uri="http://schemas.openxmlformats.org/drawingml/2006/picture">
+                <pic:pic xmlns:pic="http://schemas.openxmlformats.org/drawingml/2006/picture">
+                  <pic:nvPicPr>
+                    <pic:cNvPr id="0" name="Picture 6"/>
+                    <pic:cNvPicPr>
+                      <a:picLocks noChangeAspect="1" noChangeArrowheads="1"/>
+                    </pic:cNvPicPr>
+                  </pic:nvPicPr>
+                  <pic:blipFill>
+                    <a:blip r:embed="rId17" cstate="print">
+                      <a:extLst>
+                        <a:ext uri="{28A0092B-C50C-407E-A947-70E740481C1C}">
+                          <a14:useLocalDpi xmlns:a14="http://schemas.microsoft.com/office/drawing/2010/main" val="0"/>
+                        </a:ext>
+                      </a:extLst>
+                    </a:blip>
+                    <a:srcRect/>
+                    <a:stretch>
+                      <a:fillRect/>
+                    </a:stretch>
+                  </pic:blipFill>
+                  <pic:spPr bwMode="auto">
+                    <a:xfrm>
+                      <a:off x="0" y="0"/>
+                      <a:ext cx="6004648" cy="2582349"/>
+                    </a:xfrm>
+                    <a:prstGeom prst="rect">
+                      <a:avLst/>
+                    </a:prstGeom>
+                    <a:noFill/>
+                  </pic:spPr>
+                </pic:pic>
+              </a:graphicData>
+            </a:graphic>
+          </wp:inline>
+        </w:drawing>
+      </w:r>
+    </w:p>
+    <w:p>
       <w:bookmarkStart w:id="2" w:name="_GoBack"/>
       <w:bookmarkEnd w:id="2"/>
     </w:p>
     <w:sectPr>
-      <w:footerReference w:type="default" r:id="rId17"/>
+      <w:footerReference w:type="default" r:id="rId18"/>
       <w:pgSz w:w="12240" w:h="15840"/>
       <w:pgMar w:top="1440" w:right="1440" w:bottom="1440" w:left="1440" w:header="720" w:footer="720" w:gutter="0"/>
       <w:cols w:space="720"/>

</xml_diff>

<commit_message>
Issue #1 - Adding designs for terms and conditions, contact us and about the area pages
</commit_message>
<xml_diff>
--- a/documentation/flow_diagrams/key_design_elements.docx
+++ b/documentation/flow_diagrams/key_design_elements.docx
@@ -196,7 +196,7 @@
         <w:pStyle w:val="Heading1"/>
       </w:pPr>
       <w:r>
-        <w:t>Page Layout</w:t>
+        <w:t>Layout</w:t>
       </w:r>
       <w:r>
         <w:t>s</w:t>
@@ -330,7 +330,7 @@
     </w:p>
     <w:p>
       <w:pPr>
-        <w:pStyle w:val="Heading1"/>
+        <w:pStyle w:val="Heading2"/>
       </w:pPr>
       <w:r>
         <w:t>Amenities</w:t>
@@ -474,7 +474,7 @@
     </w:p>
     <w:p>
       <w:pPr>
-        <w:pStyle w:val="Heading1"/>
+        <w:pStyle w:val="Heading2"/>
       </w:pPr>
       <w:r>
         <w:lastRenderedPageBreak/>
@@ -535,7 +535,7 @@
     </w:p>
     <w:p>
       <w:pPr>
-        <w:pStyle w:val="Heading1"/>
+        <w:pStyle w:val="Heading2"/>
       </w:pPr>
       <w:r>
         <w:t>Navigation Bar</w:t>
@@ -603,7 +603,7 @@
     </w:p>
     <w:p>
       <w:pPr>
-        <w:pStyle w:val="Heading1"/>
+        <w:pStyle w:val="Heading2"/>
       </w:pPr>
       <w:bookmarkStart w:id="0" w:name="OLE_LINK1"/>
       <w:bookmarkStart w:id="1" w:name="OLE_LINK2"/>
@@ -657,7 +657,7 @@
     </w:p>
     <w:p>
       <w:pPr>
-        <w:pStyle w:val="Heading1"/>
+        <w:pStyle w:val="Heading2"/>
       </w:pPr>
       <w:r>
         <w:lastRenderedPageBreak/>
@@ -718,7 +718,7 @@
     </w:p>
     <w:p>
       <w:pPr>
-        <w:pStyle w:val="Heading1"/>
+        <w:pStyle w:val="Heading2"/>
       </w:pPr>
       <w:r>
         <w:t>Terms and Conditions</w:t>
@@ -774,6 +774,14 @@
             </a:graphic>
           </wp:inline>
         </w:drawing>
+      </w:r>
+    </w:p>
+    <w:p>
+      <w:pPr>
+        <w:pStyle w:val="Heading2"/>
+      </w:pPr>
+      <w:r>
+        <w:t xml:space="preserve">Contact Us </w:t>
       </w:r>
     </w:p>
     <w:p>

</xml_diff>

<commit_message>
Issue #1 - adding design for About the Area and Rersevation
</commit_message>
<xml_diff>
--- a/documentation/flow_diagrams/key_design_elements.docx
+++ b/documentation/flow_diagrams/key_design_elements.docx
@@ -84,11 +84,9 @@
           <w:numId w:val="31"/>
         </w:numPr>
       </w:pPr>
-      <w:proofErr w:type="spellStart"/>
       <w:r>
-        <w:t>Gallary</w:t>
+        <w:t>Gallery</w:t>
       </w:r>
-      <w:proofErr w:type="spellEnd"/>
     </w:p>
     <w:p>
       <w:pPr>
@@ -418,9 +416,9 @@
           <w:noProof/>
         </w:rPr>
         <w:drawing>
-          <wp:inline distT="0" distB="0" distL="0" distR="0" wp14:anchorId="67402253" wp14:editId="13250120">
-            <wp:extent cx="5965190" cy="2464704"/>
-            <wp:effectExtent l="0" t="0" r="0" b="0"/>
+          <wp:inline distT="0" distB="0" distL="0" distR="0" wp14:anchorId="67402253" wp14:editId="6111C871">
+            <wp:extent cx="6038850" cy="2495139"/>
+            <wp:effectExtent l="0" t="0" r="0" b="635"/>
             <wp:docPr id="46" name="Picture 46"/>
             <wp:cNvGraphicFramePr>
               <a:graphicFrameLocks xmlns:a="http://schemas.openxmlformats.org/drawingml/2006/main" noChangeAspect="1"/>
@@ -450,7 +448,7 @@
                   <pic:spPr bwMode="auto">
                     <a:xfrm>
                       <a:off x="0" y="0"/>
-                      <a:ext cx="6012298" cy="2484168"/>
+                      <a:ext cx="6094145" cy="2517986"/>
                     </a:xfrm>
                     <a:prstGeom prst="rect">
                       <a:avLst/>
@@ -785,11 +783,190 @@
       </w:r>
     </w:p>
     <w:p>
+      <w:r>
+        <w:rPr>
+          <w:noProof/>
+        </w:rPr>
+        <w:drawing>
+          <wp:inline distT="0" distB="0" distL="0" distR="0" wp14:anchorId="7D4B9A89" wp14:editId="18259370">
+            <wp:extent cx="5967410" cy="1885950"/>
+            <wp:effectExtent l="0" t="0" r="0" b="0"/>
+            <wp:docPr id="29" name="Picture 29"/>
+            <wp:cNvGraphicFramePr>
+              <a:graphicFrameLocks xmlns:a="http://schemas.openxmlformats.org/drawingml/2006/main" noChangeAspect="1"/>
+            </wp:cNvGraphicFramePr>
+            <a:graphic xmlns:a="http://schemas.openxmlformats.org/drawingml/2006/main">
+              <a:graphicData uri="http://schemas.openxmlformats.org/drawingml/2006/picture">
+                <pic:pic xmlns:pic="http://schemas.openxmlformats.org/drawingml/2006/picture">
+                  <pic:nvPicPr>
+                    <pic:cNvPr id="0" name="Picture 7"/>
+                    <pic:cNvPicPr>
+                      <a:picLocks noChangeAspect="1" noChangeArrowheads="1"/>
+                    </pic:cNvPicPr>
+                  </pic:nvPicPr>
+                  <pic:blipFill>
+                    <a:blip r:embed="rId18" cstate="print">
+                      <a:extLst>
+                        <a:ext uri="{28A0092B-C50C-407E-A947-70E740481C1C}">
+                          <a14:useLocalDpi xmlns:a14="http://schemas.microsoft.com/office/drawing/2010/main" val="0"/>
+                        </a:ext>
+                      </a:extLst>
+                    </a:blip>
+                    <a:srcRect/>
+                    <a:stretch>
+                      <a:fillRect/>
+                    </a:stretch>
+                  </pic:blipFill>
+                  <pic:spPr bwMode="auto">
+                    <a:xfrm>
+                      <a:off x="0" y="0"/>
+                      <a:ext cx="6033592" cy="1906866"/>
+                    </a:xfrm>
+                    <a:prstGeom prst="rect">
+                      <a:avLst/>
+                    </a:prstGeom>
+                    <a:noFill/>
+                  </pic:spPr>
+                </pic:pic>
+              </a:graphicData>
+            </a:graphic>
+          </wp:inline>
+        </w:drawing>
+      </w:r>
+    </w:p>
+    <w:p>
+      <w:pPr>
+        <w:pStyle w:val="Heading2"/>
+      </w:pPr>
+      <w:r>
+        <w:lastRenderedPageBreak/>
+        <w:t>About the Area</w:t>
+      </w:r>
+    </w:p>
+    <w:p>
+      <w:pPr>
+        <w:pStyle w:val="Heading2"/>
+      </w:pPr>
+      <w:r>
+        <w:rPr>
+          <w:noProof/>
+        </w:rPr>
+        <w:drawing>
+          <wp:inline distT="0" distB="0" distL="0" distR="0" wp14:anchorId="2F8F3581" wp14:editId="4F6733A7">
+            <wp:extent cx="4178657" cy="7600950"/>
+            <wp:effectExtent l="0" t="0" r="0" b="0"/>
+            <wp:docPr id="90" name="Picture 90"/>
+            <wp:cNvGraphicFramePr>
+              <a:graphicFrameLocks xmlns:a="http://schemas.openxmlformats.org/drawingml/2006/main" noChangeAspect="1"/>
+            </wp:cNvGraphicFramePr>
+            <a:graphic xmlns:a="http://schemas.openxmlformats.org/drawingml/2006/main">
+              <a:graphicData uri="http://schemas.openxmlformats.org/drawingml/2006/picture">
+                <pic:pic xmlns:pic="http://schemas.openxmlformats.org/drawingml/2006/picture">
+                  <pic:nvPicPr>
+                    <pic:cNvPr id="0" name="Picture 8"/>
+                    <pic:cNvPicPr>
+                      <a:picLocks noChangeAspect="1" noChangeArrowheads="1"/>
+                    </pic:cNvPicPr>
+                  </pic:nvPicPr>
+                  <pic:blipFill>
+                    <a:blip r:embed="rId19" cstate="print">
+                      <a:extLst>
+                        <a:ext uri="{28A0092B-C50C-407E-A947-70E740481C1C}">
+                          <a14:useLocalDpi xmlns:a14="http://schemas.microsoft.com/office/drawing/2010/main" val="0"/>
+                        </a:ext>
+                      </a:extLst>
+                    </a:blip>
+                    <a:srcRect/>
+                    <a:stretch>
+                      <a:fillRect/>
+                    </a:stretch>
+                  </pic:blipFill>
+                  <pic:spPr bwMode="auto">
+                    <a:xfrm>
+                      <a:off x="0" y="0"/>
+                      <a:ext cx="4194020" cy="7628896"/>
+                    </a:xfrm>
+                    <a:prstGeom prst="rect">
+                      <a:avLst/>
+                    </a:prstGeom>
+                    <a:noFill/>
+                  </pic:spPr>
+                </pic:pic>
+              </a:graphicData>
+            </a:graphic>
+          </wp:inline>
+        </w:drawing>
+      </w:r>
+    </w:p>
+    <w:p>
+      <w:pPr>
+        <w:pStyle w:val="Heading2"/>
+      </w:pPr>
+      <w:r>
+        <w:lastRenderedPageBreak/>
+        <w:t xml:space="preserve">Reservation </w:t>
+      </w:r>
+    </w:p>
+    <w:p/>
+    <w:p>
+      <w:r>
+        <w:rPr>
+          <w:noProof/>
+        </w:rPr>
+        <w:drawing>
+          <wp:inline distT="0" distB="0" distL="0" distR="0" wp14:anchorId="1B834361" wp14:editId="1351F314">
+            <wp:extent cx="5815618" cy="7096760"/>
+            <wp:effectExtent l="0" t="0" r="0" b="8890"/>
+            <wp:docPr id="117" name="Picture 117"/>
+            <wp:cNvGraphicFramePr>
+              <a:graphicFrameLocks xmlns:a="http://schemas.openxmlformats.org/drawingml/2006/main" noChangeAspect="1"/>
+            </wp:cNvGraphicFramePr>
+            <a:graphic xmlns:a="http://schemas.openxmlformats.org/drawingml/2006/main">
+              <a:graphicData uri="http://schemas.openxmlformats.org/drawingml/2006/picture">
+                <pic:pic xmlns:pic="http://schemas.openxmlformats.org/drawingml/2006/picture">
+                  <pic:nvPicPr>
+                    <pic:cNvPr id="0" name="Picture 10"/>
+                    <pic:cNvPicPr>
+                      <a:picLocks noChangeAspect="1" noChangeArrowheads="1"/>
+                    </pic:cNvPicPr>
+                  </pic:nvPicPr>
+                  <pic:blipFill>
+                    <a:blip r:embed="rId20" cstate="print">
+                      <a:extLst>
+                        <a:ext uri="{28A0092B-C50C-407E-A947-70E740481C1C}">
+                          <a14:useLocalDpi xmlns:a14="http://schemas.microsoft.com/office/drawing/2010/main" val="0"/>
+                        </a:ext>
+                      </a:extLst>
+                    </a:blip>
+                    <a:srcRect/>
+                    <a:stretch>
+                      <a:fillRect/>
+                    </a:stretch>
+                  </pic:blipFill>
+                  <pic:spPr bwMode="auto">
+                    <a:xfrm>
+                      <a:off x="0" y="0"/>
+                      <a:ext cx="5823448" cy="7106315"/>
+                    </a:xfrm>
+                    <a:prstGeom prst="rect">
+                      <a:avLst/>
+                    </a:prstGeom>
+                    <a:noFill/>
+                  </pic:spPr>
+                </pic:pic>
+              </a:graphicData>
+            </a:graphic>
+          </wp:inline>
+        </w:drawing>
+      </w:r>
+    </w:p>
+    <w:p/>
+    <w:p>
       <w:bookmarkStart w:id="2" w:name="_GoBack"/>
       <w:bookmarkEnd w:id="2"/>
     </w:p>
     <w:sectPr>
-      <w:footerReference w:type="default" r:id="rId18"/>
+      <w:footerReference w:type="default" r:id="rId21"/>
       <w:pgSz w:w="12240" w:h="15840"/>
       <w:pgMar w:top="1440" w:right="1440" w:bottom="1440" w:left="1440" w:header="720" w:footer="720" w:gutter="0"/>
       <w:cols w:space="720"/>
@@ -4003,6 +4180,141 @@
 </file>
 
 <file path=customXml/item1.xml><?xml version="1.0" encoding="utf-8"?>
+<p:properties xmlns:p="http://schemas.microsoft.com/office/2006/metadata/properties" xmlns:xsi="http://www.w3.org/2001/XMLSchema-instance" xmlns:pc="http://schemas.microsoft.com/office/infopath/2007/PartnerControls">
+  <documentManagement>
+    <APDescription xmlns="4873beb7-5857-4685-be1f-d57550cc96cc" xsi:nil="true"/>
+    <AssetExpire xmlns="4873beb7-5857-4685-be1f-d57550cc96cc">2029-01-01T08:00:00+00:00</AssetExpire>
+    <CampaignTagsTaxHTField0 xmlns="4873beb7-5857-4685-be1f-d57550cc96cc">
+      <Terms xmlns="http://schemas.microsoft.com/office/infopath/2007/PartnerControls"/>
+    </CampaignTagsTaxHTField0>
+    <IntlLangReviewDate xmlns="4873beb7-5857-4685-be1f-d57550cc96cc" xsi:nil="true"/>
+    <TPFriendlyName xmlns="4873beb7-5857-4685-be1f-d57550cc96cc" xsi:nil="true"/>
+    <IntlLangReview xmlns="4873beb7-5857-4685-be1f-d57550cc96cc">false</IntlLangReview>
+    <LocLastLocAttemptVersionLookup xmlns="4873beb7-5857-4685-be1f-d57550cc96cc">856581</LocLastLocAttemptVersionLookup>
+    <PolicheckWords xmlns="4873beb7-5857-4685-be1f-d57550cc96cc" xsi:nil="true"/>
+    <SubmitterId xmlns="4873beb7-5857-4685-be1f-d57550cc96cc" xsi:nil="true"/>
+    <AcquiredFrom xmlns="4873beb7-5857-4685-be1f-d57550cc96cc">Internal MS</AcquiredFrom>
+    <EditorialStatus xmlns="4873beb7-5857-4685-be1f-d57550cc96cc">Complete</EditorialStatus>
+    <Markets xmlns="4873beb7-5857-4685-be1f-d57550cc96cc"/>
+    <OriginAsset xmlns="4873beb7-5857-4685-be1f-d57550cc96cc" xsi:nil="true"/>
+    <AssetStart xmlns="4873beb7-5857-4685-be1f-d57550cc96cc">2012-09-19T07:42:00+00:00</AssetStart>
+    <FriendlyTitle xmlns="4873beb7-5857-4685-be1f-d57550cc96cc" xsi:nil="true"/>
+    <MarketSpecific xmlns="4873beb7-5857-4685-be1f-d57550cc96cc">false</MarketSpecific>
+    <TPNamespace xmlns="4873beb7-5857-4685-be1f-d57550cc96cc" xsi:nil="true"/>
+    <PublishStatusLookup xmlns="4873beb7-5857-4685-be1f-d57550cc96cc">
+      <Value>1622610</Value>
+    </PublishStatusLookup>
+    <APAuthor xmlns="4873beb7-5857-4685-be1f-d57550cc96cc">
+      <UserInfo>
+        <DisplayName>REDMOND\v-aptall</DisplayName>
+        <AccountId>2566</AccountId>
+        <AccountType/>
+      </UserInfo>
+    </APAuthor>
+    <TPCommandLine xmlns="4873beb7-5857-4685-be1f-d57550cc96cc" xsi:nil="true"/>
+    <IntlLangReviewer xmlns="4873beb7-5857-4685-be1f-d57550cc96cc" xsi:nil="true"/>
+    <OpenTemplate xmlns="4873beb7-5857-4685-be1f-d57550cc96cc">true</OpenTemplate>
+    <CSXSubmissionDate xmlns="4873beb7-5857-4685-be1f-d57550cc96cc" xsi:nil="true"/>
+    <TaxCatchAll xmlns="4873beb7-5857-4685-be1f-d57550cc96cc"/>
+    <Manager xmlns="4873beb7-5857-4685-be1f-d57550cc96cc" xsi:nil="true"/>
+    <NumericId xmlns="4873beb7-5857-4685-be1f-d57550cc96cc" xsi:nil="true"/>
+    <ParentAssetId xmlns="4873beb7-5857-4685-be1f-d57550cc96cc" xsi:nil="true"/>
+    <OriginalSourceMarket xmlns="4873beb7-5857-4685-be1f-d57550cc96cc" xsi:nil="true"/>
+    <ApprovalStatus xmlns="4873beb7-5857-4685-be1f-d57550cc96cc">InProgress</ApprovalStatus>
+    <TPComponent xmlns="4873beb7-5857-4685-be1f-d57550cc96cc" xsi:nil="true"/>
+    <EditorialTags xmlns="4873beb7-5857-4685-be1f-d57550cc96cc" xsi:nil="true"/>
+    <TPExecutable xmlns="4873beb7-5857-4685-be1f-d57550cc96cc" xsi:nil="true"/>
+    <TPLaunchHelpLink xmlns="4873beb7-5857-4685-be1f-d57550cc96cc" xsi:nil="true"/>
+    <LocComments xmlns="4873beb7-5857-4685-be1f-d57550cc96cc" xsi:nil="true"/>
+    <LocRecommendedHandoff xmlns="4873beb7-5857-4685-be1f-d57550cc96cc" xsi:nil="true"/>
+    <SourceTitle xmlns="4873beb7-5857-4685-be1f-d57550cc96cc" xsi:nil="true"/>
+    <CSXUpdate xmlns="4873beb7-5857-4685-be1f-d57550cc96cc">false</CSXUpdate>
+    <IntlLocPriority xmlns="4873beb7-5857-4685-be1f-d57550cc96cc" xsi:nil="true"/>
+    <UAProjectedTotalWords xmlns="4873beb7-5857-4685-be1f-d57550cc96cc" xsi:nil="true"/>
+    <AssetType xmlns="4873beb7-5857-4685-be1f-d57550cc96cc">TP</AssetType>
+    <MachineTranslated xmlns="4873beb7-5857-4685-be1f-d57550cc96cc">false</MachineTranslated>
+    <OutputCachingOn xmlns="4873beb7-5857-4685-be1f-d57550cc96cc">false</OutputCachingOn>
+    <TemplateStatus xmlns="4873beb7-5857-4685-be1f-d57550cc96cc">Complete</TemplateStatus>
+    <IsSearchable xmlns="4873beb7-5857-4685-be1f-d57550cc96cc">true</IsSearchable>
+    <ContentItem xmlns="4873beb7-5857-4685-be1f-d57550cc96cc" xsi:nil="true"/>
+    <HandoffToMSDN xmlns="4873beb7-5857-4685-be1f-d57550cc96cc" xsi:nil="true"/>
+    <ShowIn xmlns="4873beb7-5857-4685-be1f-d57550cc96cc">Show everywhere</ShowIn>
+    <ThumbnailAssetId xmlns="4873beb7-5857-4685-be1f-d57550cc96cc" xsi:nil="true"/>
+    <UALocComments xmlns="4873beb7-5857-4685-be1f-d57550cc96cc" xsi:nil="true"/>
+    <UALocRecommendation xmlns="4873beb7-5857-4685-be1f-d57550cc96cc">Localize</UALocRecommendation>
+    <LastModifiedDateTime xmlns="4873beb7-5857-4685-be1f-d57550cc96cc" xsi:nil="true"/>
+    <LegacyData xmlns="4873beb7-5857-4685-be1f-d57550cc96cc" xsi:nil="true"/>
+    <LocManualTestRequired xmlns="4873beb7-5857-4685-be1f-d57550cc96cc">false</LocManualTestRequired>
+    <LocMarketGroupTiers2 xmlns="4873beb7-5857-4685-be1f-d57550cc96cc" xsi:nil="true"/>
+    <ClipArtFilename xmlns="4873beb7-5857-4685-be1f-d57550cc96cc" xsi:nil="true"/>
+    <TPApplication xmlns="4873beb7-5857-4685-be1f-d57550cc96cc" xsi:nil="true"/>
+    <CSXHash xmlns="4873beb7-5857-4685-be1f-d57550cc96cc" xsi:nil="true"/>
+    <DirectSourceMarket xmlns="4873beb7-5857-4685-be1f-d57550cc96cc" xsi:nil="true"/>
+    <PrimaryImageGen xmlns="4873beb7-5857-4685-be1f-d57550cc96cc">true</PrimaryImageGen>
+    <PlannedPubDate xmlns="4873beb7-5857-4685-be1f-d57550cc96cc" xsi:nil="true"/>
+    <CSXSubmissionMarket xmlns="4873beb7-5857-4685-be1f-d57550cc96cc" xsi:nil="true"/>
+    <Downloads xmlns="4873beb7-5857-4685-be1f-d57550cc96cc">0</Downloads>
+    <ArtSampleDocs xmlns="4873beb7-5857-4685-be1f-d57550cc96cc" xsi:nil="true"/>
+    <TrustLevel xmlns="4873beb7-5857-4685-be1f-d57550cc96cc">1 Microsoft Managed Content</TrustLevel>
+    <BlockPublish xmlns="4873beb7-5857-4685-be1f-d57550cc96cc">false</BlockPublish>
+    <TPLaunchHelpLinkType xmlns="4873beb7-5857-4685-be1f-d57550cc96cc">Template</TPLaunchHelpLinkType>
+    <LocalizationTagsTaxHTField0 xmlns="4873beb7-5857-4685-be1f-d57550cc96cc">
+      <Terms xmlns="http://schemas.microsoft.com/office/infopath/2007/PartnerControls"/>
+    </LocalizationTagsTaxHTField0>
+    <BusinessGroup xmlns="4873beb7-5857-4685-be1f-d57550cc96cc" xsi:nil="true"/>
+    <Providers xmlns="4873beb7-5857-4685-be1f-d57550cc96cc" xsi:nil="true"/>
+    <TemplateTemplateType xmlns="4873beb7-5857-4685-be1f-d57550cc96cc">Word Document Template</TemplateTemplateType>
+    <TimesCloned xmlns="4873beb7-5857-4685-be1f-d57550cc96cc" xsi:nil="true"/>
+    <TPAppVersion xmlns="4873beb7-5857-4685-be1f-d57550cc96cc" xsi:nil="true"/>
+    <VoteCount xmlns="4873beb7-5857-4685-be1f-d57550cc96cc" xsi:nil="true"/>
+    <AverageRating xmlns="4873beb7-5857-4685-be1f-d57550cc96cc" xsi:nil="true"/>
+    <FeatureTagsTaxHTField0 xmlns="4873beb7-5857-4685-be1f-d57550cc96cc">
+      <Terms xmlns="http://schemas.microsoft.com/office/infopath/2007/PartnerControls"/>
+    </FeatureTagsTaxHTField0>
+    <Provider xmlns="4873beb7-5857-4685-be1f-d57550cc96cc" xsi:nil="true"/>
+    <UACurrentWords xmlns="4873beb7-5857-4685-be1f-d57550cc96cc" xsi:nil="true"/>
+    <AssetId xmlns="4873beb7-5857-4685-be1f-d57550cc96cc">TP103457714</AssetId>
+    <TPClientViewer xmlns="4873beb7-5857-4685-be1f-d57550cc96cc" xsi:nil="true"/>
+    <DSATActionTaken xmlns="4873beb7-5857-4685-be1f-d57550cc96cc" xsi:nil="true"/>
+    <APEditor xmlns="4873beb7-5857-4685-be1f-d57550cc96cc">
+      <UserInfo>
+        <DisplayName/>
+        <AccountId xsi:nil="true"/>
+        <AccountType/>
+      </UserInfo>
+    </APEditor>
+    <TPInstallLocation xmlns="4873beb7-5857-4685-be1f-d57550cc96cc" xsi:nil="true"/>
+    <OOCacheId xmlns="4873beb7-5857-4685-be1f-d57550cc96cc" xsi:nil="true"/>
+    <IsDeleted xmlns="4873beb7-5857-4685-be1f-d57550cc96cc">false</IsDeleted>
+    <PublishTargets xmlns="4873beb7-5857-4685-be1f-d57550cc96cc">OfficeOnlineVNext</PublishTargets>
+    <ApprovalLog xmlns="4873beb7-5857-4685-be1f-d57550cc96cc" xsi:nil="true"/>
+    <BugNumber xmlns="4873beb7-5857-4685-be1f-d57550cc96cc" xsi:nil="true"/>
+    <CrawlForDependencies xmlns="4873beb7-5857-4685-be1f-d57550cc96cc">false</CrawlForDependencies>
+    <InternalTagsTaxHTField0 xmlns="4873beb7-5857-4685-be1f-d57550cc96cc">
+      <Terms xmlns="http://schemas.microsoft.com/office/infopath/2007/PartnerControls"/>
+    </InternalTagsTaxHTField0>
+    <LastHandOff xmlns="4873beb7-5857-4685-be1f-d57550cc96cc" xsi:nil="true"/>
+    <Milestone xmlns="4873beb7-5857-4685-be1f-d57550cc96cc" xsi:nil="true"/>
+    <OriginalRelease xmlns="4873beb7-5857-4685-be1f-d57550cc96cc">15</OriginalRelease>
+    <RecommendationsModifier xmlns="4873beb7-5857-4685-be1f-d57550cc96cc" xsi:nil="true"/>
+    <ScenarioTagsTaxHTField0 xmlns="4873beb7-5857-4685-be1f-d57550cc96cc">
+      <Terms xmlns="http://schemas.microsoft.com/office/infopath/2007/PartnerControls"/>
+    </ScenarioTagsTaxHTField0>
+    <UANotes xmlns="4873beb7-5857-4685-be1f-d57550cc96cc" xsi:nil="true"/>
+  </documentManagement>
+</p:properties>
+</file>
+
+<file path=customXml/item2.xml><?xml version="1.0" encoding="utf-8"?>
+<?mso-contentType ?>
+<FormTemplates xmlns="http://schemas.microsoft.com/sharepoint/v3/contenttype/forms">
+  <Display>DocumentLibraryForm</Display>
+  <Edit>AssetEditForm</Edit>
+  <New>DocumentLibraryForm</New>
+</FormTemplates>
+</file>
+
+<file path=customXml/item3.xml><?xml version="1.0" encoding="utf-8"?>
 <ct:contentTypeSchema xmlns:ct="http://schemas.microsoft.com/office/2006/metadata/contentType" xmlns:ma="http://schemas.microsoft.com/office/2006/metadata/properties/metaAttributes" ct:_="" ma:_="" ma:contentTypeName="TemplateFile" ma:contentTypeID="0x0101006EDDDB5EE6D98C44930B742096920B300400F5B6D36B3EF94B4E9A635CDF2A18F5B8" ma:contentTypeVersion="72" ma:contentTypeDescription="Create a new document." ma:contentTypeScope="" ma:versionID="a23e56308344d904b51738559c3d67c9">
   <xsd:schema xmlns:xsd="http://www.w3.org/2001/XMLSchema" xmlns:xs="http://www.w3.org/2001/XMLSchema" xmlns:p="http://schemas.microsoft.com/office/2006/metadata/properties" xmlns:ns2="4873beb7-5857-4685-be1f-d57550cc96cc" targetNamespace="http://schemas.microsoft.com/office/2006/metadata/properties" ma:root="true" ma:fieldsID="cd0908cc4600e77bf5da051303e00c8d" ns2:_="">
     <xsd:import namespace="4873beb7-5857-4685-be1f-d57550cc96cc"/>
@@ -5042,142 +5354,25 @@
 </ct:contentTypeSchema>
 </file>
 
-<file path=customXml/item2.xml><?xml version="1.0" encoding="utf-8"?>
-<?mso-contentType ?>
-<FormTemplates xmlns="http://schemas.microsoft.com/sharepoint/v3/contenttype/forms">
-  <Display>DocumentLibraryForm</Display>
-  <Edit>AssetEditForm</Edit>
-  <New>DocumentLibraryForm</New>
-</FormTemplates>
+<file path=customXml/itemProps1.xml><?xml version="1.0" encoding="utf-8"?>
+<ds:datastoreItem xmlns:ds="http://schemas.openxmlformats.org/officeDocument/2006/customXml" ds:itemID="{63671810-3EF7-4C8E-BCBA-248ABE2BAB39}">
+  <ds:schemaRefs>
+    <ds:schemaRef ds:uri="http://schemas.microsoft.com/office/2006/metadata/properties"/>
+    <ds:schemaRef ds:uri="http://schemas.microsoft.com/office/infopath/2007/PartnerControls"/>
+    <ds:schemaRef ds:uri="4873beb7-5857-4685-be1f-d57550cc96cc"/>
+  </ds:schemaRefs>
+</ds:datastoreItem>
 </file>
 
-<file path=customXml/item3.xml><?xml version="1.0" encoding="utf-8"?>
-<p:properties xmlns:p="http://schemas.microsoft.com/office/2006/metadata/properties" xmlns:xsi="http://www.w3.org/2001/XMLSchema-instance" xmlns:pc="http://schemas.microsoft.com/office/infopath/2007/PartnerControls">
-  <documentManagement>
-    <APDescription xmlns="4873beb7-5857-4685-be1f-d57550cc96cc" xsi:nil="true"/>
-    <AssetExpire xmlns="4873beb7-5857-4685-be1f-d57550cc96cc">2029-01-01T08:00:00+00:00</AssetExpire>
-    <CampaignTagsTaxHTField0 xmlns="4873beb7-5857-4685-be1f-d57550cc96cc">
-      <Terms xmlns="http://schemas.microsoft.com/office/infopath/2007/PartnerControls"/>
-    </CampaignTagsTaxHTField0>
-    <IntlLangReviewDate xmlns="4873beb7-5857-4685-be1f-d57550cc96cc" xsi:nil="true"/>
-    <TPFriendlyName xmlns="4873beb7-5857-4685-be1f-d57550cc96cc" xsi:nil="true"/>
-    <IntlLangReview xmlns="4873beb7-5857-4685-be1f-d57550cc96cc">false</IntlLangReview>
-    <LocLastLocAttemptVersionLookup xmlns="4873beb7-5857-4685-be1f-d57550cc96cc">856581</LocLastLocAttemptVersionLookup>
-    <PolicheckWords xmlns="4873beb7-5857-4685-be1f-d57550cc96cc" xsi:nil="true"/>
-    <SubmitterId xmlns="4873beb7-5857-4685-be1f-d57550cc96cc" xsi:nil="true"/>
-    <AcquiredFrom xmlns="4873beb7-5857-4685-be1f-d57550cc96cc">Internal MS</AcquiredFrom>
-    <EditorialStatus xmlns="4873beb7-5857-4685-be1f-d57550cc96cc">Complete</EditorialStatus>
-    <Markets xmlns="4873beb7-5857-4685-be1f-d57550cc96cc"/>
-    <OriginAsset xmlns="4873beb7-5857-4685-be1f-d57550cc96cc" xsi:nil="true"/>
-    <AssetStart xmlns="4873beb7-5857-4685-be1f-d57550cc96cc">2012-09-19T07:42:00+00:00</AssetStart>
-    <FriendlyTitle xmlns="4873beb7-5857-4685-be1f-d57550cc96cc" xsi:nil="true"/>
-    <MarketSpecific xmlns="4873beb7-5857-4685-be1f-d57550cc96cc">false</MarketSpecific>
-    <TPNamespace xmlns="4873beb7-5857-4685-be1f-d57550cc96cc" xsi:nil="true"/>
-    <PublishStatusLookup xmlns="4873beb7-5857-4685-be1f-d57550cc96cc">
-      <Value>1622610</Value>
-    </PublishStatusLookup>
-    <APAuthor xmlns="4873beb7-5857-4685-be1f-d57550cc96cc">
-      <UserInfo>
-        <DisplayName>REDMOND\v-aptall</DisplayName>
-        <AccountId>2566</AccountId>
-        <AccountType/>
-      </UserInfo>
-    </APAuthor>
-    <TPCommandLine xmlns="4873beb7-5857-4685-be1f-d57550cc96cc" xsi:nil="true"/>
-    <IntlLangReviewer xmlns="4873beb7-5857-4685-be1f-d57550cc96cc" xsi:nil="true"/>
-    <OpenTemplate xmlns="4873beb7-5857-4685-be1f-d57550cc96cc">true</OpenTemplate>
-    <CSXSubmissionDate xmlns="4873beb7-5857-4685-be1f-d57550cc96cc" xsi:nil="true"/>
-    <TaxCatchAll xmlns="4873beb7-5857-4685-be1f-d57550cc96cc"/>
-    <Manager xmlns="4873beb7-5857-4685-be1f-d57550cc96cc" xsi:nil="true"/>
-    <NumericId xmlns="4873beb7-5857-4685-be1f-d57550cc96cc" xsi:nil="true"/>
-    <ParentAssetId xmlns="4873beb7-5857-4685-be1f-d57550cc96cc" xsi:nil="true"/>
-    <OriginalSourceMarket xmlns="4873beb7-5857-4685-be1f-d57550cc96cc" xsi:nil="true"/>
-    <ApprovalStatus xmlns="4873beb7-5857-4685-be1f-d57550cc96cc">InProgress</ApprovalStatus>
-    <TPComponent xmlns="4873beb7-5857-4685-be1f-d57550cc96cc" xsi:nil="true"/>
-    <EditorialTags xmlns="4873beb7-5857-4685-be1f-d57550cc96cc" xsi:nil="true"/>
-    <TPExecutable xmlns="4873beb7-5857-4685-be1f-d57550cc96cc" xsi:nil="true"/>
-    <TPLaunchHelpLink xmlns="4873beb7-5857-4685-be1f-d57550cc96cc" xsi:nil="true"/>
-    <LocComments xmlns="4873beb7-5857-4685-be1f-d57550cc96cc" xsi:nil="true"/>
-    <LocRecommendedHandoff xmlns="4873beb7-5857-4685-be1f-d57550cc96cc" xsi:nil="true"/>
-    <SourceTitle xmlns="4873beb7-5857-4685-be1f-d57550cc96cc" xsi:nil="true"/>
-    <CSXUpdate xmlns="4873beb7-5857-4685-be1f-d57550cc96cc">false</CSXUpdate>
-    <IntlLocPriority xmlns="4873beb7-5857-4685-be1f-d57550cc96cc" xsi:nil="true"/>
-    <UAProjectedTotalWords xmlns="4873beb7-5857-4685-be1f-d57550cc96cc" xsi:nil="true"/>
-    <AssetType xmlns="4873beb7-5857-4685-be1f-d57550cc96cc">TP</AssetType>
-    <MachineTranslated xmlns="4873beb7-5857-4685-be1f-d57550cc96cc">false</MachineTranslated>
-    <OutputCachingOn xmlns="4873beb7-5857-4685-be1f-d57550cc96cc">false</OutputCachingOn>
-    <TemplateStatus xmlns="4873beb7-5857-4685-be1f-d57550cc96cc">Complete</TemplateStatus>
-    <IsSearchable xmlns="4873beb7-5857-4685-be1f-d57550cc96cc">true</IsSearchable>
-    <ContentItem xmlns="4873beb7-5857-4685-be1f-d57550cc96cc" xsi:nil="true"/>
-    <HandoffToMSDN xmlns="4873beb7-5857-4685-be1f-d57550cc96cc" xsi:nil="true"/>
-    <ShowIn xmlns="4873beb7-5857-4685-be1f-d57550cc96cc">Show everywhere</ShowIn>
-    <ThumbnailAssetId xmlns="4873beb7-5857-4685-be1f-d57550cc96cc" xsi:nil="true"/>
-    <UALocComments xmlns="4873beb7-5857-4685-be1f-d57550cc96cc" xsi:nil="true"/>
-    <UALocRecommendation xmlns="4873beb7-5857-4685-be1f-d57550cc96cc">Localize</UALocRecommendation>
-    <LastModifiedDateTime xmlns="4873beb7-5857-4685-be1f-d57550cc96cc" xsi:nil="true"/>
-    <LegacyData xmlns="4873beb7-5857-4685-be1f-d57550cc96cc" xsi:nil="true"/>
-    <LocManualTestRequired xmlns="4873beb7-5857-4685-be1f-d57550cc96cc">false</LocManualTestRequired>
-    <LocMarketGroupTiers2 xmlns="4873beb7-5857-4685-be1f-d57550cc96cc" xsi:nil="true"/>
-    <ClipArtFilename xmlns="4873beb7-5857-4685-be1f-d57550cc96cc" xsi:nil="true"/>
-    <TPApplication xmlns="4873beb7-5857-4685-be1f-d57550cc96cc" xsi:nil="true"/>
-    <CSXHash xmlns="4873beb7-5857-4685-be1f-d57550cc96cc" xsi:nil="true"/>
-    <DirectSourceMarket xmlns="4873beb7-5857-4685-be1f-d57550cc96cc" xsi:nil="true"/>
-    <PrimaryImageGen xmlns="4873beb7-5857-4685-be1f-d57550cc96cc">true</PrimaryImageGen>
-    <PlannedPubDate xmlns="4873beb7-5857-4685-be1f-d57550cc96cc" xsi:nil="true"/>
-    <CSXSubmissionMarket xmlns="4873beb7-5857-4685-be1f-d57550cc96cc" xsi:nil="true"/>
-    <Downloads xmlns="4873beb7-5857-4685-be1f-d57550cc96cc">0</Downloads>
-    <ArtSampleDocs xmlns="4873beb7-5857-4685-be1f-d57550cc96cc" xsi:nil="true"/>
-    <TrustLevel xmlns="4873beb7-5857-4685-be1f-d57550cc96cc">1 Microsoft Managed Content</TrustLevel>
-    <BlockPublish xmlns="4873beb7-5857-4685-be1f-d57550cc96cc">false</BlockPublish>
-    <TPLaunchHelpLinkType xmlns="4873beb7-5857-4685-be1f-d57550cc96cc">Template</TPLaunchHelpLinkType>
-    <LocalizationTagsTaxHTField0 xmlns="4873beb7-5857-4685-be1f-d57550cc96cc">
-      <Terms xmlns="http://schemas.microsoft.com/office/infopath/2007/PartnerControls"/>
-    </LocalizationTagsTaxHTField0>
-    <BusinessGroup xmlns="4873beb7-5857-4685-be1f-d57550cc96cc" xsi:nil="true"/>
-    <Providers xmlns="4873beb7-5857-4685-be1f-d57550cc96cc" xsi:nil="true"/>
-    <TemplateTemplateType xmlns="4873beb7-5857-4685-be1f-d57550cc96cc">Word Document Template</TemplateTemplateType>
-    <TimesCloned xmlns="4873beb7-5857-4685-be1f-d57550cc96cc" xsi:nil="true"/>
-    <TPAppVersion xmlns="4873beb7-5857-4685-be1f-d57550cc96cc" xsi:nil="true"/>
-    <VoteCount xmlns="4873beb7-5857-4685-be1f-d57550cc96cc" xsi:nil="true"/>
-    <AverageRating xmlns="4873beb7-5857-4685-be1f-d57550cc96cc" xsi:nil="true"/>
-    <FeatureTagsTaxHTField0 xmlns="4873beb7-5857-4685-be1f-d57550cc96cc">
-      <Terms xmlns="http://schemas.microsoft.com/office/infopath/2007/PartnerControls"/>
-    </FeatureTagsTaxHTField0>
-    <Provider xmlns="4873beb7-5857-4685-be1f-d57550cc96cc" xsi:nil="true"/>
-    <UACurrentWords xmlns="4873beb7-5857-4685-be1f-d57550cc96cc" xsi:nil="true"/>
-    <AssetId xmlns="4873beb7-5857-4685-be1f-d57550cc96cc">TP103457714</AssetId>
-    <TPClientViewer xmlns="4873beb7-5857-4685-be1f-d57550cc96cc" xsi:nil="true"/>
-    <DSATActionTaken xmlns="4873beb7-5857-4685-be1f-d57550cc96cc" xsi:nil="true"/>
-    <APEditor xmlns="4873beb7-5857-4685-be1f-d57550cc96cc">
-      <UserInfo>
-        <DisplayName/>
-        <AccountId xsi:nil="true"/>
-        <AccountType/>
-      </UserInfo>
-    </APEditor>
-    <TPInstallLocation xmlns="4873beb7-5857-4685-be1f-d57550cc96cc" xsi:nil="true"/>
-    <OOCacheId xmlns="4873beb7-5857-4685-be1f-d57550cc96cc" xsi:nil="true"/>
-    <IsDeleted xmlns="4873beb7-5857-4685-be1f-d57550cc96cc">false</IsDeleted>
-    <PublishTargets xmlns="4873beb7-5857-4685-be1f-d57550cc96cc">OfficeOnlineVNext</PublishTargets>
-    <ApprovalLog xmlns="4873beb7-5857-4685-be1f-d57550cc96cc" xsi:nil="true"/>
-    <BugNumber xmlns="4873beb7-5857-4685-be1f-d57550cc96cc" xsi:nil="true"/>
-    <CrawlForDependencies xmlns="4873beb7-5857-4685-be1f-d57550cc96cc">false</CrawlForDependencies>
-    <InternalTagsTaxHTField0 xmlns="4873beb7-5857-4685-be1f-d57550cc96cc">
-      <Terms xmlns="http://schemas.microsoft.com/office/infopath/2007/PartnerControls"/>
-    </InternalTagsTaxHTField0>
-    <LastHandOff xmlns="4873beb7-5857-4685-be1f-d57550cc96cc" xsi:nil="true"/>
-    <Milestone xmlns="4873beb7-5857-4685-be1f-d57550cc96cc" xsi:nil="true"/>
-    <OriginalRelease xmlns="4873beb7-5857-4685-be1f-d57550cc96cc">15</OriginalRelease>
-    <RecommendationsModifier xmlns="4873beb7-5857-4685-be1f-d57550cc96cc" xsi:nil="true"/>
-    <ScenarioTagsTaxHTField0 xmlns="4873beb7-5857-4685-be1f-d57550cc96cc">
-      <Terms xmlns="http://schemas.microsoft.com/office/infopath/2007/PartnerControls"/>
-    </ScenarioTagsTaxHTField0>
-    <UANotes xmlns="4873beb7-5857-4685-be1f-d57550cc96cc" xsi:nil="true"/>
-  </documentManagement>
-</p:properties>
+<file path=customXml/itemProps2.xml><?xml version="1.0" encoding="utf-8"?>
+<ds:datastoreItem xmlns:ds="http://schemas.openxmlformats.org/officeDocument/2006/customXml" ds:itemID="{499EA1EC-B023-4266-9865-E1EDA122A8C9}">
+  <ds:schemaRefs>
+    <ds:schemaRef ds:uri="http://schemas.microsoft.com/sharepoint/v3/contenttype/forms"/>
+  </ds:schemaRefs>
+</ds:datastoreItem>
 </file>
 
-<file path=customXml/itemProps1.xml><?xml version="1.0" encoding="utf-8"?>
+<file path=customXml/itemProps3.xml><?xml version="1.0" encoding="utf-8"?>
 <ds:datastoreItem xmlns:ds="http://schemas.openxmlformats.org/officeDocument/2006/customXml" ds:itemID="{9332E30D-EFB4-40E8-AB8F-C2E02C2E75EB}">
   <ds:schemaRefs>
     <ds:schemaRef ds:uri="http://schemas.microsoft.com/office/2006/metadata/contentType"/>
@@ -5193,22 +5388,4 @@
     <ds:schemaRef ds:uri="http://schemas.microsoft.com/internal/obd"/>
   </ds:schemaRefs>
 </ds:datastoreItem>
-</file>
-
-<file path=customXml/itemProps2.xml><?xml version="1.0" encoding="utf-8"?>
-<ds:datastoreItem xmlns:ds="http://schemas.openxmlformats.org/officeDocument/2006/customXml" ds:itemID="{499EA1EC-B023-4266-9865-E1EDA122A8C9}">
-  <ds:schemaRefs>
-    <ds:schemaRef ds:uri="http://schemas.microsoft.com/sharepoint/v3/contenttype/forms"/>
-  </ds:schemaRefs>
-</ds:datastoreItem>
-</file>
-
-<file path=customXml/itemProps3.xml><?xml version="1.0" encoding="utf-8"?>
-<ds:datastoreItem xmlns:ds="http://schemas.openxmlformats.org/officeDocument/2006/customXml" ds:itemID="{63671810-3EF7-4C8E-BCBA-248ABE2BAB39}">
-  <ds:schemaRefs>
-    <ds:schemaRef ds:uri="http://schemas.microsoft.com/office/2006/metadata/properties"/>
-    <ds:schemaRef ds:uri="http://schemas.microsoft.com/office/infopath/2007/PartnerControls"/>
-    <ds:schemaRef ds:uri="4873beb7-5857-4685-be1f-d57550cc96cc"/>
-  </ds:schemaRefs>
-</ds:datastoreItem>
 </file>
</xml_diff>

<commit_message>
Issue #1 - Finalising initial design documentation
The following design diagrams have been completed and added to the Diagrams.pttx and key_deisng_elements.docx file:
- Administrator Login
- Administrator Home Page
- Booking Manager
- Individual Booking Page
- Price Manager
- New Price Addition

This completes the design of the administrative component of the application.
</commit_message>
<xml_diff>
--- a/documentation/flow_diagrams/key_design_elements.docx
+++ b/documentation/flow_diagrams/key_design_elements.docx
@@ -174,7 +174,19 @@
         </w:numPr>
       </w:pPr>
       <w:r>
-        <w:t>Booking history</w:t>
+        <w:t>Booking Manager</w:t>
+      </w:r>
+    </w:p>
+    <w:p>
+      <w:pPr>
+        <w:pStyle w:val="ListParagraph"/>
+        <w:numPr>
+          <w:ilvl w:val="1"/>
+          <w:numId w:val="33"/>
+        </w:numPr>
+      </w:pPr>
+      <w:r>
+        <w:t xml:space="preserve">Page for each booking </w:t>
       </w:r>
     </w:p>
     <w:p>
@@ -186,7 +198,34 @@
         </w:numPr>
       </w:pPr>
       <w:r>
-        <w:t>Site Modification</w:t>
+        <w:t>Price Manager</w:t>
+      </w:r>
+    </w:p>
+    <w:p>
+      <w:pPr>
+        <w:pStyle w:val="ListParagraph"/>
+        <w:numPr>
+          <w:ilvl w:val="1"/>
+          <w:numId w:val="33"/>
+        </w:numPr>
+      </w:pPr>
+      <w:r>
+        <w:t>Price Summary</w:t>
+      </w:r>
+    </w:p>
+    <w:p>
+      <w:pPr>
+        <w:pStyle w:val="ListParagraph"/>
+        <w:numPr>
+          <w:ilvl w:val="1"/>
+          <w:numId w:val="33"/>
+        </w:numPr>
+      </w:pPr>
+      <w:r>
+        <w:t xml:space="preserve">Price </w:t>
+      </w:r>
+      <w:r>
+        <w:t>Modification Page (per price rule)</w:t>
       </w:r>
     </w:p>
     <w:p>
@@ -219,9 +258,9 @@
           <w:noProof/>
         </w:rPr>
         <w:drawing>
-          <wp:inline distT="0" distB="0" distL="0" distR="0" wp14:anchorId="25EDB38F" wp14:editId="2D145DA4">
-            <wp:extent cx="5895340" cy="1977706"/>
-            <wp:effectExtent l="0" t="0" r="0" b="3810"/>
+          <wp:inline distT="0" distB="0" distL="0" distR="0" wp14:anchorId="25EDB38F" wp14:editId="567E96FF">
+            <wp:extent cx="5290457" cy="1774786"/>
+            <wp:effectExtent l="0" t="0" r="5715" b="0"/>
             <wp:docPr id="15" name="Picture 15"/>
             <wp:cNvGraphicFramePr>
               <a:graphicFrameLocks xmlns:a="http://schemas.openxmlformats.org/drawingml/2006/main" noChangeAspect="1"/>
@@ -251,7 +290,7 @@
                   <pic:spPr bwMode="auto">
                     <a:xfrm>
                       <a:off x="0" y="0"/>
-                      <a:ext cx="5895340" cy="1977706"/>
+                      <a:ext cx="5298115" cy="1777355"/>
                     </a:xfrm>
                     <a:prstGeom prst="rect">
                       <a:avLst/>
@@ -280,7 +319,7 @@
           <w:noProof/>
         </w:rPr>
         <w:drawing>
-          <wp:inline distT="0" distB="0" distL="0" distR="0" wp14:anchorId="6A5CCAAD" wp14:editId="6DDE14C2">
+          <wp:inline distT="0" distB="0" distL="0" distR="0" wp14:anchorId="6A5CCAAD" wp14:editId="3DEE7A6F">
             <wp:extent cx="6070600" cy="3731060"/>
             <wp:effectExtent l="0" t="0" r="6350" b="0"/>
             <wp:docPr id="22" name="Picture 22"/>
@@ -312,7 +351,7 @@
                   <pic:spPr bwMode="auto">
                     <a:xfrm>
                       <a:off x="0" y="0"/>
-                      <a:ext cx="6093878" cy="3745367"/>
+                      <a:ext cx="6070600" cy="3731060"/>
                     </a:xfrm>
                     <a:prstGeom prst="rect">
                       <a:avLst/>
@@ -778,10 +817,14 @@
       <w:pPr>
         <w:pStyle w:val="Heading2"/>
       </w:pPr>
+      <w:bookmarkStart w:id="2" w:name="OLE_LINK3"/>
+      <w:bookmarkStart w:id="3" w:name="OLE_LINK4"/>
       <w:r>
         <w:t xml:space="preserve">Contact Us </w:t>
       </w:r>
     </w:p>
+    <w:bookmarkEnd w:id="2"/>
+    <w:bookmarkEnd w:id="3"/>
     <w:p>
       <w:r>
         <w:rPr>
@@ -961,12 +1004,392 @@
       </w:r>
     </w:p>
     <w:p/>
-    <w:p>
-      <w:bookmarkStart w:id="2" w:name="_GoBack"/>
-      <w:bookmarkEnd w:id="2"/>
+    <w:p/>
+    <w:p>
+      <w:pPr>
+        <w:pStyle w:val="Heading2"/>
+      </w:pPr>
+      <w:r>
+        <w:lastRenderedPageBreak/>
+        <w:t>Administrator Login</w:t>
+      </w:r>
+    </w:p>
+    <w:p/>
+    <w:p>
+      <w:r>
+        <w:rPr>
+          <w:noProof/>
+        </w:rPr>
+        <w:drawing>
+          <wp:inline distT="0" distB="0" distL="0" distR="0" wp14:anchorId="5F9D0A33" wp14:editId="71D35C7A">
+            <wp:extent cx="5973354" cy="2491448"/>
+            <wp:effectExtent l="0" t="0" r="8890" b="4445"/>
+            <wp:docPr id="2" name="Picture 2"/>
+            <wp:cNvGraphicFramePr>
+              <a:graphicFrameLocks xmlns:a="http://schemas.openxmlformats.org/drawingml/2006/main" noChangeAspect="1"/>
+            </wp:cNvGraphicFramePr>
+            <a:graphic xmlns:a="http://schemas.openxmlformats.org/drawingml/2006/main">
+              <a:graphicData uri="http://schemas.openxmlformats.org/drawingml/2006/picture">
+                <pic:pic xmlns:pic="http://schemas.openxmlformats.org/drawingml/2006/picture">
+                  <pic:nvPicPr>
+                    <pic:cNvPr id="0" name="Picture 2"/>
+                    <pic:cNvPicPr>
+                      <a:picLocks noChangeAspect="1" noChangeArrowheads="1"/>
+                    </pic:cNvPicPr>
+                  </pic:nvPicPr>
+                  <pic:blipFill>
+                    <a:blip r:embed="rId21" cstate="print">
+                      <a:extLst>
+                        <a:ext uri="{28A0092B-C50C-407E-A947-70E740481C1C}">
+                          <a14:useLocalDpi xmlns:a14="http://schemas.microsoft.com/office/drawing/2010/main" val="0"/>
+                        </a:ext>
+                      </a:extLst>
+                    </a:blip>
+                    <a:srcRect/>
+                    <a:stretch>
+                      <a:fillRect/>
+                    </a:stretch>
+                  </pic:blipFill>
+                  <pic:spPr bwMode="auto">
+                    <a:xfrm>
+                      <a:off x="0" y="0"/>
+                      <a:ext cx="6009790" cy="2506645"/>
+                    </a:xfrm>
+                    <a:prstGeom prst="rect">
+                      <a:avLst/>
+                    </a:prstGeom>
+                    <a:noFill/>
+                  </pic:spPr>
+                </pic:pic>
+              </a:graphicData>
+            </a:graphic>
+          </wp:inline>
+        </w:drawing>
+      </w:r>
+    </w:p>
+    <w:p>
+      <w:pPr>
+        <w:pStyle w:val="Heading2"/>
+      </w:pPr>
+      <w:r>
+        <w:t>Administrator Home Page</w:t>
+      </w:r>
+    </w:p>
+    <w:p>
+      <w:r>
+        <w:rPr>
+          <w:noProof/>
+        </w:rPr>
+        <w:drawing>
+          <wp:inline distT="0" distB="0" distL="0" distR="0" wp14:anchorId="18DC425F" wp14:editId="39C1D301">
+            <wp:extent cx="5943600" cy="3379961"/>
+            <wp:effectExtent l="0" t="0" r="0" b="0"/>
+            <wp:docPr id="3" name="Picture 3"/>
+            <wp:cNvGraphicFramePr>
+              <a:graphicFrameLocks xmlns:a="http://schemas.openxmlformats.org/drawingml/2006/main" noChangeAspect="1"/>
+            </wp:cNvGraphicFramePr>
+            <a:graphic xmlns:a="http://schemas.openxmlformats.org/drawingml/2006/main">
+              <a:graphicData uri="http://schemas.openxmlformats.org/drawingml/2006/picture">
+                <pic:pic xmlns:pic="http://schemas.openxmlformats.org/drawingml/2006/picture">
+                  <pic:nvPicPr>
+                    <pic:cNvPr id="0" name="Picture 3"/>
+                    <pic:cNvPicPr>
+                      <a:picLocks noChangeAspect="1" noChangeArrowheads="1"/>
+                    </pic:cNvPicPr>
+                  </pic:nvPicPr>
+                  <pic:blipFill>
+                    <a:blip r:embed="rId22" cstate="print">
+                      <a:extLst>
+                        <a:ext uri="{28A0092B-C50C-407E-A947-70E740481C1C}">
+                          <a14:useLocalDpi xmlns:a14="http://schemas.microsoft.com/office/drawing/2010/main" val="0"/>
+                        </a:ext>
+                      </a:extLst>
+                    </a:blip>
+                    <a:srcRect/>
+                    <a:stretch>
+                      <a:fillRect/>
+                    </a:stretch>
+                  </pic:blipFill>
+                  <pic:spPr bwMode="auto">
+                    <a:xfrm>
+                      <a:off x="0" y="0"/>
+                      <a:ext cx="5986059" cy="3404107"/>
+                    </a:xfrm>
+                    <a:prstGeom prst="rect">
+                      <a:avLst/>
+                    </a:prstGeom>
+                    <a:noFill/>
+                  </pic:spPr>
+                </pic:pic>
+              </a:graphicData>
+            </a:graphic>
+          </wp:inline>
+        </w:drawing>
+      </w:r>
+    </w:p>
+    <w:p/>
+    <w:p>
+      <w:pPr>
+        <w:pStyle w:val="Heading2"/>
+      </w:pPr>
+      <w:r>
+        <w:t xml:space="preserve"> </w:t>
+      </w:r>
+    </w:p>
+    <w:p/>
+    <w:p/>
+    <w:p>
+      <w:pPr>
+        <w:pStyle w:val="Heading2"/>
+      </w:pPr>
+      <w:r>
+        <w:lastRenderedPageBreak/>
+        <w:t>Booking Manager</w:t>
+      </w:r>
+    </w:p>
+    <w:p>
+      <w:r>
+        <w:rPr>
+          <w:noProof/>
+        </w:rPr>
+        <w:drawing>
+          <wp:inline distT="0" distB="0" distL="0" distR="0" wp14:anchorId="49FCE727" wp14:editId="30C1720A">
+            <wp:extent cx="5910194" cy="3360964"/>
+            <wp:effectExtent l="0" t="0" r="0" b="0"/>
+            <wp:docPr id="4" name="Picture 4"/>
+            <wp:cNvGraphicFramePr>
+              <a:graphicFrameLocks xmlns:a="http://schemas.openxmlformats.org/drawingml/2006/main" noChangeAspect="1"/>
+            </wp:cNvGraphicFramePr>
+            <a:graphic xmlns:a="http://schemas.openxmlformats.org/drawingml/2006/main">
+              <a:graphicData uri="http://schemas.openxmlformats.org/drawingml/2006/picture">
+                <pic:pic xmlns:pic="http://schemas.openxmlformats.org/drawingml/2006/picture">
+                  <pic:nvPicPr>
+                    <pic:cNvPr id="0" name="Picture 4"/>
+                    <pic:cNvPicPr>
+                      <a:picLocks noChangeAspect="1" noChangeArrowheads="1"/>
+                    </pic:cNvPicPr>
+                  </pic:nvPicPr>
+                  <pic:blipFill>
+                    <a:blip r:embed="rId23" cstate="print">
+                      <a:extLst>
+                        <a:ext uri="{28A0092B-C50C-407E-A947-70E740481C1C}">
+                          <a14:useLocalDpi xmlns:a14="http://schemas.microsoft.com/office/drawing/2010/main" val="0"/>
+                        </a:ext>
+                      </a:extLst>
+                    </a:blip>
+                    <a:srcRect/>
+                    <a:stretch>
+                      <a:fillRect/>
+                    </a:stretch>
+                  </pic:blipFill>
+                  <pic:spPr bwMode="auto">
+                    <a:xfrm>
+                      <a:off x="0" y="0"/>
+                      <a:ext cx="5933123" cy="3374003"/>
+                    </a:xfrm>
+                    <a:prstGeom prst="rect">
+                      <a:avLst/>
+                    </a:prstGeom>
+                    <a:noFill/>
+                  </pic:spPr>
+                </pic:pic>
+              </a:graphicData>
+            </a:graphic>
+          </wp:inline>
+        </w:drawing>
+      </w:r>
+    </w:p>
+    <w:p>
+      <w:pPr>
+        <w:pStyle w:val="Heading2"/>
+      </w:pPr>
+      <w:r>
+        <w:t>Individual Booking Page</w:t>
+      </w:r>
+    </w:p>
+    <w:p>
+      <w:r>
+        <w:rPr>
+          <w:noProof/>
+        </w:rPr>
+        <w:drawing>
+          <wp:inline distT="0" distB="0" distL="0" distR="0" wp14:anchorId="3750F949" wp14:editId="3C3FEA4C">
+            <wp:extent cx="5635898" cy="3204980"/>
+            <wp:effectExtent l="0" t="0" r="3175" b="0"/>
+            <wp:docPr id="5" name="Picture 5"/>
+            <wp:cNvGraphicFramePr>
+              <a:graphicFrameLocks xmlns:a="http://schemas.openxmlformats.org/drawingml/2006/main" noChangeAspect="1"/>
+            </wp:cNvGraphicFramePr>
+            <a:graphic xmlns:a="http://schemas.openxmlformats.org/drawingml/2006/main">
+              <a:graphicData uri="http://schemas.openxmlformats.org/drawingml/2006/picture">
+                <pic:pic xmlns:pic="http://schemas.openxmlformats.org/drawingml/2006/picture">
+                  <pic:nvPicPr>
+                    <pic:cNvPr id="0" name="Picture 5"/>
+                    <pic:cNvPicPr>
+                      <a:picLocks noChangeAspect="1" noChangeArrowheads="1"/>
+                    </pic:cNvPicPr>
+                  </pic:nvPicPr>
+                  <pic:blipFill>
+                    <a:blip r:embed="rId24" cstate="print">
+                      <a:extLst>
+                        <a:ext uri="{28A0092B-C50C-407E-A947-70E740481C1C}">
+                          <a14:useLocalDpi xmlns:a14="http://schemas.microsoft.com/office/drawing/2010/main" val="0"/>
+                        </a:ext>
+                      </a:extLst>
+                    </a:blip>
+                    <a:srcRect/>
+                    <a:stretch>
+                      <a:fillRect/>
+                    </a:stretch>
+                  </pic:blipFill>
+                  <pic:spPr bwMode="auto">
+                    <a:xfrm>
+                      <a:off x="0" y="0"/>
+                      <a:ext cx="5665233" cy="3221662"/>
+                    </a:xfrm>
+                    <a:prstGeom prst="rect">
+                      <a:avLst/>
+                    </a:prstGeom>
+                    <a:noFill/>
+                  </pic:spPr>
+                </pic:pic>
+              </a:graphicData>
+            </a:graphic>
+          </wp:inline>
+        </w:drawing>
+      </w:r>
+    </w:p>
+    <w:p/>
+    <w:p/>
+    <w:p/>
+    <w:p>
+      <w:pPr>
+        <w:pStyle w:val="Heading2"/>
+      </w:pPr>
+      <w:r>
+        <w:lastRenderedPageBreak/>
+        <w:t xml:space="preserve">Price Manager </w:t>
+      </w:r>
+    </w:p>
+    <w:p>
+      <w:pPr>
+        <w:pStyle w:val="Heading2"/>
+      </w:pPr>
+      <w:r>
+        <w:rPr>
+          <w:noProof/>
+        </w:rPr>
+        <w:drawing>
+          <wp:inline distT="0" distB="0" distL="0" distR="0" wp14:anchorId="181B5DE2" wp14:editId="64C1A6D5">
+            <wp:extent cx="5546490" cy="3154136"/>
+            <wp:effectExtent l="0" t="0" r="0" b="8255"/>
+            <wp:docPr id="24" name="Picture 24"/>
+            <wp:cNvGraphicFramePr>
+              <a:graphicFrameLocks xmlns:a="http://schemas.openxmlformats.org/drawingml/2006/main" noChangeAspect="1"/>
+            </wp:cNvGraphicFramePr>
+            <a:graphic xmlns:a="http://schemas.openxmlformats.org/drawingml/2006/main">
+              <a:graphicData uri="http://schemas.openxmlformats.org/drawingml/2006/picture">
+                <pic:pic xmlns:pic="http://schemas.openxmlformats.org/drawingml/2006/picture">
+                  <pic:nvPicPr>
+                    <pic:cNvPr id="0" name="Picture 6"/>
+                    <pic:cNvPicPr>
+                      <a:picLocks noChangeAspect="1" noChangeArrowheads="1"/>
+                    </pic:cNvPicPr>
+                  </pic:nvPicPr>
+                  <pic:blipFill>
+                    <a:blip r:embed="rId25" cstate="print">
+                      <a:extLst>
+                        <a:ext uri="{28A0092B-C50C-407E-A947-70E740481C1C}">
+                          <a14:useLocalDpi xmlns:a14="http://schemas.microsoft.com/office/drawing/2010/main" val="0"/>
+                        </a:ext>
+                      </a:extLst>
+                    </a:blip>
+                    <a:srcRect/>
+                    <a:stretch>
+                      <a:fillRect/>
+                    </a:stretch>
+                  </pic:blipFill>
+                  <pic:spPr bwMode="auto">
+                    <a:xfrm>
+                      <a:off x="0" y="0"/>
+                      <a:ext cx="5561866" cy="3162880"/>
+                    </a:xfrm>
+                    <a:prstGeom prst="rect">
+                      <a:avLst/>
+                    </a:prstGeom>
+                    <a:noFill/>
+                  </pic:spPr>
+                </pic:pic>
+              </a:graphicData>
+            </a:graphic>
+          </wp:inline>
+        </w:drawing>
+      </w:r>
+    </w:p>
+    <w:p>
+      <w:pPr>
+        <w:pStyle w:val="Heading2"/>
+      </w:pPr>
+      <w:r>
+        <w:t>New Price Addition</w:t>
+      </w:r>
+    </w:p>
+    <w:p>
+      <w:bookmarkStart w:id="4" w:name="_GoBack"/>
+      <w:r>
+        <w:rPr>
+          <w:noProof/>
+        </w:rPr>
+        <w:drawing>
+          <wp:inline distT="0" distB="0" distL="0" distR="0" wp14:anchorId="16B8D576" wp14:editId="7F64A888">
+            <wp:extent cx="5568043" cy="3490919"/>
+            <wp:effectExtent l="0" t="0" r="0" b="0"/>
+            <wp:docPr id="27" name="Picture 27"/>
+            <wp:cNvGraphicFramePr>
+              <a:graphicFrameLocks xmlns:a="http://schemas.openxmlformats.org/drawingml/2006/main" noChangeAspect="1"/>
+            </wp:cNvGraphicFramePr>
+            <a:graphic xmlns:a="http://schemas.openxmlformats.org/drawingml/2006/main">
+              <a:graphicData uri="http://schemas.openxmlformats.org/drawingml/2006/picture">
+                <pic:pic xmlns:pic="http://schemas.openxmlformats.org/drawingml/2006/picture">
+                  <pic:nvPicPr>
+                    <pic:cNvPr id="0" name="Picture 7"/>
+                    <pic:cNvPicPr>
+                      <a:picLocks noChangeAspect="1" noChangeArrowheads="1"/>
+                    </pic:cNvPicPr>
+                  </pic:nvPicPr>
+                  <pic:blipFill>
+                    <a:blip r:embed="rId26" cstate="print">
+                      <a:extLst>
+                        <a:ext uri="{28A0092B-C50C-407E-A947-70E740481C1C}">
+                          <a14:useLocalDpi xmlns:a14="http://schemas.microsoft.com/office/drawing/2010/main" val="0"/>
+                        </a:ext>
+                      </a:extLst>
+                    </a:blip>
+                    <a:srcRect/>
+                    <a:stretch>
+                      <a:fillRect/>
+                    </a:stretch>
+                  </pic:blipFill>
+                  <pic:spPr bwMode="auto">
+                    <a:xfrm>
+                      <a:off x="0" y="0"/>
+                      <a:ext cx="5590807" cy="3505191"/>
+                    </a:xfrm>
+                    <a:prstGeom prst="rect">
+                      <a:avLst/>
+                    </a:prstGeom>
+                    <a:noFill/>
+                  </pic:spPr>
+                </pic:pic>
+              </a:graphicData>
+            </a:graphic>
+          </wp:inline>
+        </w:drawing>
+      </w:r>
+      <w:bookmarkEnd w:id="4"/>
     </w:p>
     <w:sectPr>
-      <w:footerReference w:type="default" r:id="rId21"/>
+      <w:footerReference w:type="default" r:id="rId27"/>
       <w:pgSz w:w="12240" w:h="15840"/>
       <w:pgMar w:top="1440" w:right="1440" w:bottom="1440" w:left="1440" w:header="720" w:footer="720" w:gutter="0"/>
       <w:cols w:space="720"/>
@@ -1908,7 +2331,7 @@
         <w:rFonts w:ascii="Symbol" w:hAnsi="Symbol" w:hint="default"/>
       </w:rPr>
     </w:lvl>
-    <w:lvl w:ilvl="1" w:tplc="04090003" w:tentative="1">
+    <w:lvl w:ilvl="1" w:tplc="04090003">
       <w:start w:val="1"/>
       <w:numFmt w:val="bullet"/>
       <w:lvlText w:val="o"/>

</xml_diff>

<commit_message>
Issue #2 - Initial CSS design The 'css_design' file included in this commit outlines the various css classes and ids that will be used in the software. The "Contact Us" page design now includes a form to allow customers to contact us directly from the site. The 'Diagrams.pptx' and 'key_design_elements.docx' pages have been updated to reflect this.
</commit_message>
<xml_diff>
--- a/documentation/flow_diagrams/key_design_elements.docx
+++ b/documentation/flow_diagrams/key_design_elements.docx
@@ -831,10 +831,10 @@
           <w:noProof/>
         </w:rPr>
         <w:drawing>
-          <wp:inline distT="0" distB="0" distL="0" distR="0" wp14:anchorId="7D4B9A89" wp14:editId="18259370">
-            <wp:extent cx="5967410" cy="1885950"/>
-            <wp:effectExtent l="0" t="0" r="0" b="0"/>
-            <wp:docPr id="29" name="Picture 29"/>
+          <wp:inline distT="0" distB="0" distL="0" distR="0" wp14:anchorId="37AEF8E1" wp14:editId="036EA174">
+            <wp:extent cx="3874770" cy="1939738"/>
+            <wp:effectExtent l="0" t="0" r="0" b="3810"/>
+            <wp:docPr id="30" name="Picture 30"/>
             <wp:cNvGraphicFramePr>
               <a:graphicFrameLocks xmlns:a="http://schemas.openxmlformats.org/drawingml/2006/main" noChangeAspect="1"/>
             </wp:cNvGraphicFramePr>
@@ -842,7 +842,7 @@
               <a:graphicData uri="http://schemas.openxmlformats.org/drawingml/2006/picture">
                 <pic:pic xmlns:pic="http://schemas.openxmlformats.org/drawingml/2006/picture">
                   <pic:nvPicPr>
-                    <pic:cNvPr id="0" name="Picture 7"/>
+                    <pic:cNvPr id="0" name="Picture 2"/>
                     <pic:cNvPicPr>
                       <a:picLocks noChangeAspect="1" noChangeArrowheads="1"/>
                     </pic:cNvPicPr>
@@ -863,7 +863,7 @@
                   <pic:spPr bwMode="auto">
                     <a:xfrm>
                       <a:off x="0" y="0"/>
-                      <a:ext cx="6033592" cy="1906866"/>
+                      <a:ext cx="3910291" cy="1957520"/>
                     </a:xfrm>
                     <a:prstGeom prst="rect">
                       <a:avLst/>
@@ -876,6 +876,8 @@
           </wp:inline>
         </w:drawing>
       </w:r>
+      <w:bookmarkStart w:id="4" w:name="_GoBack"/>
+      <w:bookmarkEnd w:id="4"/>
     </w:p>
     <w:p>
       <w:pPr>
@@ -1335,7 +1337,6 @@
       </w:r>
     </w:p>
     <w:p>
-      <w:bookmarkStart w:id="4" w:name="_GoBack"/>
       <w:r>
         <w:rPr>
           <w:noProof/>
@@ -1386,7 +1387,6 @@
           </wp:inline>
         </w:drawing>
       </w:r>
-      <w:bookmarkEnd w:id="4"/>
     </w:p>
     <w:sectPr>
       <w:footerReference w:type="default" r:id="rId27"/>
@@ -4729,15 +4729,6 @@
 </file>
 
 <file path=customXml/item2.xml><?xml version="1.0" encoding="utf-8"?>
-<?mso-contentType ?>
-<FormTemplates xmlns="http://schemas.microsoft.com/sharepoint/v3/contenttype/forms">
-  <Display>DocumentLibraryForm</Display>
-  <Edit>AssetEditForm</Edit>
-  <New>DocumentLibraryForm</New>
-</FormTemplates>
-</file>
-
-<file path=customXml/item3.xml><?xml version="1.0" encoding="utf-8"?>
 <ct:contentTypeSchema xmlns:ct="http://schemas.microsoft.com/office/2006/metadata/contentType" xmlns:ma="http://schemas.microsoft.com/office/2006/metadata/properties/metaAttributes" ct:_="" ma:_="" ma:contentTypeName="TemplateFile" ma:contentTypeID="0x0101006EDDDB5EE6D98C44930B742096920B300400F5B6D36B3EF94B4E9A635CDF2A18F5B8" ma:contentTypeVersion="72" ma:contentTypeDescription="Create a new document." ma:contentTypeScope="" ma:versionID="a23e56308344d904b51738559c3d67c9">
   <xsd:schema xmlns:xsd="http://www.w3.org/2001/XMLSchema" xmlns:xs="http://www.w3.org/2001/XMLSchema" xmlns:p="http://schemas.microsoft.com/office/2006/metadata/properties" xmlns:ns2="4873beb7-5857-4685-be1f-d57550cc96cc" targetNamespace="http://schemas.microsoft.com/office/2006/metadata/properties" ma:root="true" ma:fieldsID="cd0908cc4600e77bf5da051303e00c8d" ns2:_="">
     <xsd:import namespace="4873beb7-5857-4685-be1f-d57550cc96cc"/>
@@ -5777,6 +5768,15 @@
 </ct:contentTypeSchema>
 </file>
 
+<file path=customXml/item3.xml><?xml version="1.0" encoding="utf-8"?>
+<?mso-contentType ?>
+<FormTemplates xmlns="http://schemas.microsoft.com/sharepoint/v3/contenttype/forms">
+  <Display>DocumentLibraryForm</Display>
+  <Edit>AssetEditForm</Edit>
+  <New>DocumentLibraryForm</New>
+</FormTemplates>
+</file>
+
 <file path=customXml/itemProps1.xml><?xml version="1.0" encoding="utf-8"?>
 <ds:datastoreItem xmlns:ds="http://schemas.openxmlformats.org/officeDocument/2006/customXml" ds:itemID="{63671810-3EF7-4C8E-BCBA-248ABE2BAB39}">
   <ds:schemaRefs>
@@ -5788,14 +5788,6 @@
 </file>
 
 <file path=customXml/itemProps2.xml><?xml version="1.0" encoding="utf-8"?>
-<ds:datastoreItem xmlns:ds="http://schemas.openxmlformats.org/officeDocument/2006/customXml" ds:itemID="{499EA1EC-B023-4266-9865-E1EDA122A8C9}">
-  <ds:schemaRefs>
-    <ds:schemaRef ds:uri="http://schemas.microsoft.com/sharepoint/v3/contenttype/forms"/>
-  </ds:schemaRefs>
-</ds:datastoreItem>
-</file>
-
-<file path=customXml/itemProps3.xml><?xml version="1.0" encoding="utf-8"?>
 <ds:datastoreItem xmlns:ds="http://schemas.openxmlformats.org/officeDocument/2006/customXml" ds:itemID="{9332E30D-EFB4-40E8-AB8F-C2E02C2E75EB}">
   <ds:schemaRefs>
     <ds:schemaRef ds:uri="http://schemas.microsoft.com/office/2006/metadata/contentType"/>
@@ -5811,4 +5803,12 @@
     <ds:schemaRef ds:uri="http://schemas.microsoft.com/internal/obd"/>
   </ds:schemaRefs>
 </ds:datastoreItem>
+</file>
+
+<file path=customXml/itemProps3.xml><?xml version="1.0" encoding="utf-8"?>
+<ds:datastoreItem xmlns:ds="http://schemas.openxmlformats.org/officeDocument/2006/customXml" ds:itemID="{499EA1EC-B023-4266-9865-E1EDA122A8C9}">
+  <ds:schemaRefs>
+    <ds:schemaRef ds:uri="http://schemas.microsoft.com/sharepoint/v3/contenttype/forms"/>
+  </ds:schemaRefs>
+</ds:datastoreItem>
 </file>
</xml_diff>